<commit_message>
Criação diretório e documento
- Criação exercícios JavaPOO
</commit_message>
<xml_diff>
--- a/semestre_1/cursos_extensao/Java_POO/Resumo/Resumo_Java_Programacao_Orientada_a_Objetos.docx
+++ b/semestre_1/cursos_extensao/Java_POO/Resumo/Resumo_Java_Programacao_Orientada_a_Objetos.docx
@@ -76,7 +76,6 @@
         </w:rPr>
         <w:t xml:space="preserve"> </w:t>
       </w:r>
-      <w:proofErr w:type="spellStart"/>
       <w:r>
         <w:rPr>
           <w:b/>
@@ -84,86 +83,55 @@
           <w:i/>
           <w:iCs/>
         </w:rPr>
-        <w:t>Object</w:t>
-      </w:r>
-      <w:proofErr w:type="spellEnd"/>
-      <w:r>
-        <w:rPr>
-          <w:b/>
-          <w:bCs/>
+        <w:t>Object Oriented Programming</w:t>
+      </w:r>
+      <w:r>
+        <w:rPr>
           <w:i/>
           <w:iCs/>
         </w:rPr>
-        <w:t xml:space="preserve"> </w:t>
-      </w:r>
-      <w:proofErr w:type="spellStart"/>
-      <w:r>
-        <w:rPr>
-          <w:b/>
-          <w:bCs/>
+        <w:t xml:space="preserve"> -</w:t>
+      </w:r>
+      <w:r>
+        <w:rPr>
           <w:i/>
           <w:iCs/>
         </w:rPr>
-        <w:t>Oriented</w:t>
-      </w:r>
-      <w:proofErr w:type="spellEnd"/>
-      <w:r>
-        <w:rPr>
-          <w:b/>
-          <w:bCs/>
-          <w:i/>
-          <w:iCs/>
-        </w:rPr>
         <w:t xml:space="preserve"> </w:t>
       </w:r>
-      <w:proofErr w:type="spellStart"/>
-      <w:r>
-        <w:rPr>
-          <w:b/>
-          <w:bCs/>
-          <w:i/>
-          <w:iCs/>
-        </w:rPr>
-        <w:t>Programming</w:t>
-      </w:r>
-      <w:proofErr w:type="spellEnd"/>
-      <w:r>
-        <w:rPr>
-          <w:i/>
-          <w:iCs/>
-        </w:rPr>
-        <w:t xml:space="preserve"> -</w:t>
-      </w:r>
-      <w:r>
-        <w:rPr>
-          <w:i/>
-          <w:iCs/>
-        </w:rPr>
+      <w:r>
+        <w:t>Objetivo da POO é aproximar o mundo digital do mundo real.</w:t>
+      </w:r>
+      <w:r>
         <w:t xml:space="preserve"> </w:t>
       </w:r>
-      <w:r>
-        <w:t>Objetivo da POO é aproximar o mundo digital do mundo real.</w:t>
-      </w:r>
-      <w:r>
+    </w:p>
+    <w:p>
+      <w:pPr>
+        <w:jc w:val="both"/>
+      </w:pPr>
+      <w:r>
+        <w:rPr>
+          <w:b/>
+          <w:bCs/>
+        </w:rPr>
+        <w:t>HISTÓRIA –</w:t>
+      </w:r>
+      <w:r>
+        <w:rPr>
+          <w:b/>
+          <w:bCs/>
+        </w:rPr>
         <w:t xml:space="preserve"> </w:t>
       </w:r>
-    </w:p>
-    <w:p>
-      <w:pPr>
-        <w:jc w:val="both"/>
-      </w:pPr>
-      <w:r>
-        <w:rPr>
-          <w:b/>
-          <w:bCs/>
-        </w:rPr>
-        <w:t>HISTÓRIA –</w:t>
-      </w:r>
-      <w:r>
-        <w:rPr>
-          <w:b/>
-          <w:bCs/>
-        </w:rPr>
+      <w:r>
+        <w:rPr>
+          <w:b/>
+          <w:bCs/>
+        </w:rPr>
+        <w:t>Baixo nível</w:t>
+      </w:r>
+      <w:r>
         <w:t xml:space="preserve"> </w:t>
       </w:r>
       <w:r>
@@ -171,7 +139,20 @@
           <w:b/>
           <w:bCs/>
         </w:rPr>
-        <w:t>Baixo nível</w:t>
+        <w:t>(</w:t>
+      </w:r>
+      <w:r>
+        <w:t>Na década de 40 a programação era de baixo nível (binário ou decimal).</w:t>
+      </w:r>
+      <w:r>
+        <w:t xml:space="preserve">) &gt; </w:t>
+      </w:r>
+      <w:r>
+        <w:rPr>
+          <w:b/>
+          <w:bCs/>
+        </w:rPr>
+        <w:t>Programação</w:t>
       </w:r>
       <w:r>
         <w:t xml:space="preserve"> </w:t>
@@ -181,277 +162,236 @@
           <w:b/>
           <w:bCs/>
         </w:rPr>
+        <w:t>Linear</w:t>
+      </w:r>
+      <w:r>
+        <w:t xml:space="preserve"> (alto nível, mas modestas sem rotinas e desvios, como se fosse lista de compras) &gt; </w:t>
+      </w:r>
+      <w:r>
+        <w:rPr>
+          <w:b/>
+          <w:bCs/>
+        </w:rPr>
+        <w:t>Programação</w:t>
+      </w:r>
+      <w:r>
+        <w:t xml:space="preserve"> </w:t>
+      </w:r>
+      <w:r>
+        <w:rPr>
+          <w:b/>
+          <w:bCs/>
+        </w:rPr>
+        <w:t>estruturada</w:t>
+      </w:r>
+      <w:r>
+        <w:t xml:space="preserve"> (permitia escrever em linear, mas serem executadas fora de ordem. Pequenos programas evoluíram para pequenos sistemas) &gt; </w:t>
+      </w:r>
+      <w:r>
+        <w:rPr>
+          <w:b/>
+          <w:bCs/>
+        </w:rPr>
+        <w:t>Programação</w:t>
+      </w:r>
+      <w:r>
+        <w:t xml:space="preserve"> </w:t>
+      </w:r>
+      <w:r>
+        <w:rPr>
+          <w:b/>
+          <w:bCs/>
+        </w:rPr>
+        <w:t>Modular</w:t>
+      </w:r>
+      <w:r>
+        <w:t xml:space="preserve"> (módulos estruturas colocados em capsulas) &gt; </w:t>
+      </w:r>
+      <w:r>
+        <w:rPr>
+          <w:b/>
+          <w:bCs/>
+        </w:rPr>
+        <w:t>POO</w:t>
+      </w:r>
+      <w:r>
+        <w:t>.</w:t>
+      </w:r>
+    </w:p>
+    <w:p>
+      <w:pPr>
+        <w:jc w:val="both"/>
+      </w:pPr>
+      <w:r>
+        <w:tab/>
+      </w:r>
+      <w:r>
+        <w:rPr>
+          <w:b/>
+          <w:bCs/>
+        </w:rPr>
+        <w:t xml:space="preserve">Alan Kay </w:t>
+      </w:r>
+      <w:r>
+        <w:rPr>
+          <w:b/>
+          <w:bCs/>
+        </w:rPr>
+        <w:t xml:space="preserve">1970 </w:t>
+      </w:r>
+      <w:r>
+        <w:rPr>
+          <w:b/>
+          <w:bCs/>
+        </w:rPr>
+        <w:t xml:space="preserve">(Matemático e Biólogo) </w:t>
+      </w:r>
+      <w:r>
+        <w:rPr>
+          <w:b/>
+          <w:bCs/>
+        </w:rPr>
+        <w:t>–</w:t>
+      </w:r>
+      <w:r>
+        <w:rPr>
+          <w:b/>
+          <w:bCs/>
+        </w:rPr>
+        <w:t xml:space="preserve"> </w:t>
+      </w:r>
+      <w:r>
+        <w:t xml:space="preserve">Pai da POO. </w:t>
+      </w:r>
+      <w:r>
+        <w:t>Criou o Smalltalk (primeira linguagem Orientada a Objetos)</w:t>
+      </w:r>
+      <w:r>
+        <w:t xml:space="preserve"> para poder criar o Dynabook.</w:t>
+      </w:r>
+      <w:r>
+        <w:tab/>
+      </w:r>
+    </w:p>
+    <w:p>
+      <w:pPr>
+        <w:jc w:val="both"/>
+      </w:pPr>
+      <w:r>
+        <w:tab/>
+      </w:r>
+      <w:r>
+        <w:rPr>
+          <w:b/>
+          <w:bCs/>
+        </w:rPr>
+        <w:t xml:space="preserve">Proposta </w:t>
+      </w:r>
+      <w:r>
+        <w:rPr>
+          <w:b/>
+          <w:bCs/>
+        </w:rPr>
+        <w:t>–</w:t>
+      </w:r>
+      <w:r>
+        <w:rPr>
+          <w:b/>
+          <w:bCs/>
+        </w:rPr>
+        <w:t xml:space="preserve"> </w:t>
+      </w:r>
+      <w:r>
+        <w:t>Transformar grandes conglomerados de dados em objetos menores e específicos com métodos que requisitem apenas objetos relacionados</w:t>
+      </w:r>
+      <w:r>
+        <w:t xml:space="preserve"> (não precisa haver filtro adicional pois esses métodos estão relacionados com determinados objetos).</w:t>
+      </w:r>
+      <w:r>
+        <w:t xml:space="preserve"> Além disso é possível relacionar objetos entre si</w:t>
+      </w:r>
+      <w:r>
+        <w:t>, caso seja necessário.</w:t>
+      </w:r>
+      <w:r>
+        <w:t xml:space="preserve"> </w:t>
+      </w:r>
+    </w:p>
+    <w:p>
+      <w:pPr>
+        <w:jc w:val="both"/>
+      </w:pPr>
+      <w:r>
+        <w:rPr>
+          <w:b/>
+          <w:bCs/>
+        </w:rPr>
+        <w:t xml:space="preserve">LINGUAGENS DE PROGRAMAÇÃO OO </w:t>
+      </w:r>
+      <w:r>
+        <w:rPr>
+          <w:b/>
+          <w:bCs/>
+        </w:rPr>
+        <w:t xml:space="preserve">– </w:t>
+      </w:r>
+      <w:r>
+        <w:t>C++; Java; PHP; Python; Ruby; VB; Swift.</w:t>
+      </w:r>
+    </w:p>
+    <w:p>
+      <w:pPr>
+        <w:jc w:val="both"/>
+      </w:pPr>
+      <w:r>
+        <w:tab/>
+      </w:r>
+      <w:r>
+        <w:rPr>
+          <w:b/>
+          <w:bCs/>
+          <w:highlight w:val="yellow"/>
+        </w:rPr>
+        <w:t xml:space="preserve">Vantagens da POO </w:t>
+      </w:r>
+      <w:r>
+        <w:rPr>
+          <w:b/>
+          <w:bCs/>
+          <w:highlight w:val="yellow"/>
+        </w:rPr>
+        <w:t>–</w:t>
+      </w:r>
+      <w:r>
+        <w:rPr>
+          <w:b/>
+          <w:bCs/>
+          <w:highlight w:val="yellow"/>
+        </w:rPr>
+        <w:t xml:space="preserve"> </w:t>
+      </w:r>
+      <w:r>
+        <w:rPr>
+          <w:b/>
+          <w:bCs/>
+          <w:highlight w:val="yellow"/>
+        </w:rPr>
         <w:t>(</w:t>
       </w:r>
       <w:r>
-        <w:t>Na década de 40 a programação era de baixo nível (binário ou decimal).</w:t>
-      </w:r>
-      <w:r>
-        <w:t xml:space="preserve">) &gt; </w:t>
-      </w:r>
-      <w:r>
-        <w:rPr>
-          <w:b/>
-          <w:bCs/>
-        </w:rPr>
-        <w:t>Programação</w:t>
-      </w:r>
-      <w:r>
-        <w:t xml:space="preserve"> </w:t>
-      </w:r>
-      <w:r>
-        <w:rPr>
-          <w:b/>
-          <w:bCs/>
-        </w:rPr>
-        <w:t>Linear</w:t>
-      </w:r>
-      <w:r>
-        <w:t xml:space="preserve"> (alto nível, mas modestas sem rotinas e desvios, como se fosse lista de compras) &gt; </w:t>
-      </w:r>
-      <w:r>
-        <w:rPr>
-          <w:b/>
-          <w:bCs/>
-        </w:rPr>
-        <w:t>Programação</w:t>
-      </w:r>
-      <w:r>
-        <w:t xml:space="preserve"> </w:t>
-      </w:r>
-      <w:r>
-        <w:rPr>
-          <w:b/>
-          <w:bCs/>
-        </w:rPr>
-        <w:t>estruturada</w:t>
-      </w:r>
-      <w:r>
-        <w:t xml:space="preserve"> (permitia escrever em linear, mas serem executadas fora de ordem. Pequenos programas evoluíram para pequenos sistemas) &gt; </w:t>
-      </w:r>
-      <w:r>
-        <w:rPr>
-          <w:b/>
-          <w:bCs/>
-        </w:rPr>
-        <w:t>Programação</w:t>
-      </w:r>
-      <w:r>
-        <w:t xml:space="preserve"> </w:t>
-      </w:r>
-      <w:r>
-        <w:rPr>
-          <w:b/>
-          <w:bCs/>
-        </w:rPr>
-        <w:t>Modular</w:t>
-      </w:r>
-      <w:r>
-        <w:t xml:space="preserve"> (módulos estruturas colocados em capsulas) &gt; </w:t>
-      </w:r>
-      <w:r>
-        <w:rPr>
-          <w:b/>
-          <w:bCs/>
-        </w:rPr>
-        <w:t>POO</w:t>
-      </w:r>
-      <w:r>
-        <w:t>.</w:t>
-      </w:r>
-    </w:p>
-    <w:p>
-      <w:pPr>
-        <w:jc w:val="both"/>
-      </w:pPr>
-      <w:r>
-        <w:tab/>
-      </w:r>
-      <w:r>
-        <w:rPr>
-          <w:b/>
-          <w:bCs/>
-        </w:rPr>
-        <w:t xml:space="preserve">Alan Kay </w:t>
-      </w:r>
-      <w:r>
-        <w:rPr>
-          <w:b/>
-          <w:bCs/>
-        </w:rPr>
-        <w:t xml:space="preserve">1970 </w:t>
-      </w:r>
-      <w:r>
-        <w:rPr>
-          <w:b/>
-          <w:bCs/>
-        </w:rPr>
-        <w:t xml:space="preserve">(Matemático e Biólogo) </w:t>
-      </w:r>
-      <w:r>
-        <w:rPr>
-          <w:b/>
-          <w:bCs/>
-        </w:rPr>
-        <w:t>–</w:t>
-      </w:r>
-      <w:r>
-        <w:rPr>
-          <w:b/>
-          <w:bCs/>
-        </w:rPr>
-        <w:t xml:space="preserve"> </w:t>
-      </w:r>
-      <w:r>
-        <w:t xml:space="preserve">Pai da POO. </w:t>
-      </w:r>
-      <w:r>
-        <w:t xml:space="preserve">Criou o </w:t>
-      </w:r>
-      <w:proofErr w:type="spellStart"/>
-      <w:r>
-        <w:t>Smalltalk</w:t>
-      </w:r>
-      <w:proofErr w:type="spellEnd"/>
-      <w:r>
-        <w:t xml:space="preserve"> (primeira linguagem Orientada a Objetos)</w:t>
-      </w:r>
-      <w:r>
-        <w:t xml:space="preserve"> para poder criar o </w:t>
-      </w:r>
-      <w:proofErr w:type="spellStart"/>
-      <w:r>
-        <w:t>Dynabook</w:t>
-      </w:r>
-      <w:proofErr w:type="spellEnd"/>
-      <w:r>
-        <w:t>.</w:t>
-      </w:r>
-      <w:r>
-        <w:tab/>
-      </w:r>
-    </w:p>
-    <w:p>
-      <w:pPr>
-        <w:jc w:val="both"/>
-      </w:pPr>
-      <w:r>
-        <w:tab/>
-      </w:r>
-      <w:r>
-        <w:rPr>
-          <w:b/>
-          <w:bCs/>
-        </w:rPr>
-        <w:t xml:space="preserve">Proposta </w:t>
-      </w:r>
-      <w:r>
-        <w:rPr>
-          <w:b/>
-          <w:bCs/>
-        </w:rPr>
-        <w:t>–</w:t>
-      </w:r>
-      <w:r>
-        <w:rPr>
-          <w:b/>
-          <w:bCs/>
-        </w:rPr>
-        <w:t xml:space="preserve"> </w:t>
-      </w:r>
-      <w:r>
-        <w:t>Transformar grandes conglomerados de dados em objetos menores e específicos com métodos que requisitem apenas objetos relacionados</w:t>
-      </w:r>
-      <w:r>
-        <w:t xml:space="preserve"> (não precisa haver filtro adicional pois esses métodos estão relacionados com determinados objetos).</w:t>
-      </w:r>
-      <w:r>
-        <w:t xml:space="preserve"> Além disso é possível relacionar objetos entre si</w:t>
-      </w:r>
-      <w:r>
-        <w:t>, caso seja necessário.</w:t>
-      </w:r>
-      <w:r>
-        <w:t xml:space="preserve"> </w:t>
-      </w:r>
-    </w:p>
-    <w:p>
-      <w:pPr>
-        <w:jc w:val="both"/>
-      </w:pPr>
-      <w:r>
-        <w:rPr>
-          <w:b/>
-          <w:bCs/>
-        </w:rPr>
-        <w:t xml:space="preserve">LINGUAGENS DE PROGRAMAÇÃO OO </w:t>
-      </w:r>
-      <w:r>
-        <w:rPr>
-          <w:b/>
-          <w:bCs/>
-        </w:rPr>
-        <w:t xml:space="preserve">– </w:t>
-      </w:r>
-      <w:r>
-        <w:t>C++; Java; PHP; Python; Ruby; VB; Swift.</w:t>
-      </w:r>
-    </w:p>
-    <w:p>
-      <w:pPr>
-        <w:jc w:val="both"/>
-      </w:pPr>
-      <w:r>
-        <w:tab/>
-      </w:r>
-      <w:r>
         <w:rPr>
           <w:b/>
           <w:bCs/>
           <w:highlight w:val="yellow"/>
         </w:rPr>
-        <w:t xml:space="preserve">Vantagens da POO </w:t>
-      </w:r>
-      <w:r>
-        <w:rPr>
-          <w:b/>
-          <w:bCs/>
+        <w:t>COMERN</w:t>
+      </w:r>
+      <w:r>
+        <w:rPr>
           <w:highlight w:val="yellow"/>
         </w:rPr>
-        <w:t>–</w:t>
-      </w:r>
-      <w:r>
-        <w:rPr>
-          <w:b/>
-          <w:bCs/>
-          <w:highlight w:val="yellow"/>
-        </w:rPr>
-        <w:t xml:space="preserve"> </w:t>
-      </w:r>
-      <w:r>
-        <w:rPr>
-          <w:b/>
-          <w:bCs/>
-          <w:highlight w:val="yellow"/>
-        </w:rPr>
-        <w:t>(</w:t>
-      </w:r>
-      <w:proofErr w:type="spellStart"/>
-      <w:r>
-        <w:rPr>
-          <w:b/>
-          <w:bCs/>
-          <w:highlight w:val="yellow"/>
-        </w:rPr>
-        <w:t>COMERN</w:t>
-      </w:r>
-      <w:r>
-        <w:rPr>
-          <w:highlight w:val="yellow"/>
-        </w:rPr>
         <w:t>ada</w:t>
       </w:r>
-      <w:proofErr w:type="spellEnd"/>
       <w:r>
         <w:rPr>
           <w:highlight w:val="yellow"/>
@@ -639,6 +579,9 @@
         </w:rPr>
       </w:pPr>
       <w:r>
+        <w:rPr>
+          <w:noProof/>
+        </w:rPr>
         <w:drawing>
           <wp:anchor distT="0" distB="0" distL="114300" distR="114300" simplePos="0" relativeHeight="251658240" behindDoc="1" locked="0" layoutInCell="1" allowOverlap="1" wp14:anchorId="6635F676" wp14:editId="05D099A1">
             <wp:simplePos x="0" y="0"/>
@@ -923,6 +866,9 @@
         </w:rPr>
       </w:pPr>
       <w:r>
+        <w:rPr>
+          <w:noProof/>
+        </w:rPr>
         <w:lastRenderedPageBreak/>
         <w:drawing>
           <wp:anchor distT="0" distB="0" distL="114300" distR="114300" simplePos="0" relativeHeight="251659264" behindDoc="1" locked="0" layoutInCell="1" allowOverlap="1" wp14:anchorId="6220CF95" wp14:editId="2BE43FEB">
@@ -996,13 +942,7 @@
         <w:t xml:space="preserve">INSTANCIAMENTO: </w:t>
       </w:r>
       <w:r>
-        <w:t>é a geração de um objeto, a partir da classe</w:t>
-      </w:r>
-      <w:r>
-        <w:t xml:space="preserve"> “forma”</w:t>
-      </w:r>
-      <w:r>
-        <w:t>.</w:t>
+        <w:t>é a geração de um objeto, a partir da classe “forma”.</w:t>
       </w:r>
       <w:r>
         <w:t xml:space="preserve"> Estou instanciando uma classe em forma de um objeto.</w:t>
@@ -1030,15 +970,7 @@
         <w:t xml:space="preserve">Atributos </w:t>
       </w:r>
       <w:r>
-        <w:t>definem características (valores) para os objetos, exemplo: caneta1.cor</w:t>
-      </w:r>
-      <w:proofErr w:type="gramStart"/>
-      <w:r>
-        <w:t>=”Azul</w:t>
-      </w:r>
-      <w:proofErr w:type="gramEnd"/>
-      <w:r>
-        <w:t>” ou caneta1.tampada=”falso”.</w:t>
+        <w:t>definem características (valores) para os objetos, exemplo: caneta1.cor=”Azul” ou caneta1.tampada=”falso”.</w:t>
       </w:r>
     </w:p>
     <w:p>
@@ -1231,24 +1163,37 @@
           <w:bCs/>
         </w:rPr>
       </w:pPr>
-      <w:proofErr w:type="spellStart"/>
-      <w:r>
-        <w:rPr>
-          <w:b/>
-          <w:bCs/>
-        </w:rPr>
-        <w:t>biscoitoArvore.corGlace</w:t>
-      </w:r>
-      <w:proofErr w:type="spellEnd"/>
-      <w:proofErr w:type="gramStart"/>
-      <w:r>
-        <w:rPr>
-          <w:b/>
-          <w:bCs/>
-        </w:rPr>
-        <w:t>=”verde</w:t>
-      </w:r>
-      <w:proofErr w:type="gramEnd"/>
+      <w:r>
+        <w:rPr>
+          <w:b/>
+          <w:bCs/>
+        </w:rPr>
+        <w:t>biscoitoArvore.corGlace=”verde”</w:t>
+      </w:r>
+      <w:r>
+        <w:t xml:space="preserve"> e </w:t>
+      </w:r>
+      <w:r>
+        <w:rPr>
+          <w:b/>
+          <w:bCs/>
+        </w:rPr>
+        <w:t xml:space="preserve"> </w:t>
+      </w:r>
+      <w:r>
+        <w:rPr>
+          <w:b/>
+          <w:bCs/>
+        </w:rPr>
+        <w:t>biscoitoArvore.corGlace=”</w:t>
+      </w:r>
+      <w:r>
+        <w:rPr>
+          <w:b/>
+          <w:bCs/>
+        </w:rPr>
+        <w:t>azul</w:t>
+      </w:r>
       <w:r>
         <w:rPr>
           <w:b/>
@@ -1256,8 +1201,49 @@
         </w:rPr>
         <w:t>”</w:t>
       </w:r>
-      <w:r>
-        <w:t xml:space="preserve"> e </w:t>
+    </w:p>
+    <w:p>
+      <w:pPr>
+        <w:jc w:val="both"/>
+        <w:rPr>
+          <w:b/>
+          <w:bCs/>
+        </w:rPr>
+      </w:pPr>
+      <w:r>
+        <w:rPr>
+          <w:b/>
+          <w:bCs/>
+        </w:rPr>
+        <w:t>biscoitoArvore.</w:t>
+      </w:r>
+      <w:r>
+        <w:rPr>
+          <w:b/>
+          <w:bCs/>
+        </w:rPr>
+        <w:t>baseMassa</w:t>
+      </w:r>
+      <w:r>
+        <w:rPr>
+          <w:b/>
+          <w:bCs/>
+        </w:rPr>
+        <w:t>=”</w:t>
+      </w:r>
+      <w:r>
+        <w:rPr>
+          <w:b/>
+          <w:bCs/>
+        </w:rPr>
+        <w:t>baunilha</w:t>
+      </w:r>
+      <w:r>
+        <w:rPr>
+          <w:b/>
+          <w:bCs/>
+        </w:rPr>
+        <w:t>”</w:t>
       </w:r>
       <w:r>
         <w:rPr>
@@ -1266,15 +1252,23 @@
         </w:rPr>
         <w:t xml:space="preserve"> </w:t>
       </w:r>
-      <w:proofErr w:type="spellStart"/>
-      <w:r>
-        <w:rPr>
-          <w:b/>
-          <w:bCs/>
-        </w:rPr>
-        <w:t>biscoitoArvore.corGlace</w:t>
-      </w:r>
-      <w:proofErr w:type="spellEnd"/>
+      <w:r>
+        <w:t xml:space="preserve">e </w:t>
+      </w:r>
+      <w:r>
+        <w:rPr>
+          <w:b/>
+          <w:bCs/>
+        </w:rPr>
+        <w:t>biscoitoArvore.</w:t>
+      </w:r>
+      <w:r>
+        <w:rPr>
+          <w:b/>
+          <w:bCs/>
+        </w:rPr>
+        <w:t>baseMassa</w:t>
+      </w:r>
       <w:r>
         <w:rPr>
           <w:b/>
@@ -1287,7 +1281,7 @@
           <w:b/>
           <w:bCs/>
         </w:rPr>
-        <w:t>azul</w:t>
+        <w:t>chocolate</w:t>
       </w:r>
       <w:r>
         <w:rPr>
@@ -1301,91 +1295,12 @@
       <w:pPr>
         <w:jc w:val="both"/>
       </w:pPr>
-      <w:proofErr w:type="spellStart"/>
-      <w:r>
-        <w:rPr>
-          <w:b/>
-          <w:bCs/>
-        </w:rPr>
-        <w:t>biscoitoArvore.</w:t>
-      </w:r>
-      <w:r>
-        <w:rPr>
-          <w:b/>
-          <w:bCs/>
-        </w:rPr>
-        <w:t>baseMassa</w:t>
-      </w:r>
-      <w:proofErr w:type="spellEnd"/>
-      <w:proofErr w:type="gramStart"/>
-      <w:r>
-        <w:rPr>
-          <w:b/>
-          <w:bCs/>
-        </w:rPr>
-        <w:t>=”</w:t>
-      </w:r>
-      <w:r>
-        <w:rPr>
-          <w:b/>
-          <w:bCs/>
-        </w:rPr>
-        <w:t>baunilha</w:t>
-      </w:r>
-      <w:proofErr w:type="gramEnd"/>
-      <w:r>
-        <w:rPr>
-          <w:b/>
-          <w:bCs/>
-        </w:rPr>
-        <w:t>”</w:t>
-      </w:r>
-      <w:r>
-        <w:rPr>
-          <w:b/>
-          <w:bCs/>
-        </w:rPr>
-        <w:t xml:space="preserve"> </w:t>
-      </w:r>
-      <w:r>
-        <w:t xml:space="preserve">e </w:t>
-      </w:r>
-      <w:proofErr w:type="spellStart"/>
-      <w:r>
-        <w:rPr>
-          <w:b/>
-          <w:bCs/>
-        </w:rPr>
-        <w:t>biscoitoArvore.</w:t>
-      </w:r>
-      <w:r>
-        <w:rPr>
-          <w:b/>
-          <w:bCs/>
-        </w:rPr>
-        <w:t>baseMassa</w:t>
-      </w:r>
-      <w:proofErr w:type="spellEnd"/>
-      <w:r>
-        <w:rPr>
-          <w:b/>
-          <w:bCs/>
-        </w:rPr>
-        <w:t>=”</w:t>
-      </w:r>
-      <w:r>
-        <w:rPr>
-          <w:b/>
-          <w:bCs/>
-        </w:rPr>
-        <w:t>chocolate</w:t>
-      </w:r>
-      <w:r>
-        <w:rPr>
-          <w:b/>
-          <w:bCs/>
-        </w:rPr>
-        <w:t>”</w:t>
+      <w:r>
+        <w:rPr>
+          <w:b/>
+          <w:bCs/>
+        </w:rPr>
+        <w:t>This.cor == This é uma referência ao próprio objeto que chamou.</w:t>
       </w:r>
     </w:p>
     <w:sectPr>

</xml_diff>

<commit_message>
Publicação atividade Ag13 Ds1 e Resumo
- Publiquei atividade Ag13 Ds1 (HTML e CSS)
- Resumo POO
</commit_message>
<xml_diff>
--- a/semestre_1/cursos_extensao/Java_POO/Resumo/Resumo_Java_Programacao_Orientada_a_Objetos.docx
+++ b/semestre_1/cursos_extensao/Java_POO/Resumo/Resumo_Java_Programacao_Orientada_a_Objetos.docx
@@ -1030,15 +1030,7 @@
         <w:t xml:space="preserve">Atributos </w:t>
       </w:r>
       <w:r>
-        <w:t>definem características (valores) para os objetos, exemplo: caneta1.cor</w:t>
-      </w:r>
-      <w:proofErr w:type="gramStart"/>
-      <w:r>
-        <w:t>=”Azul</w:t>
-      </w:r>
-      <w:proofErr w:type="gramEnd"/>
-      <w:r>
-        <w:t>” ou caneta1.tampada=”falso”.</w:t>
+        <w:t>definem características (valores) para os objetos, exemplo: caneta1.cor=”Azul” ou caneta1.tampada=”falso”.</w:t>
       </w:r>
     </w:p>
     <w:p>
@@ -1240,15 +1232,46 @@
         <w:t>biscoitoArvore.corGlace</w:t>
       </w:r>
       <w:proofErr w:type="spellEnd"/>
-      <w:proofErr w:type="gramStart"/>
-      <w:r>
-        <w:rPr>
-          <w:b/>
-          <w:bCs/>
-        </w:rPr>
-        <w:t>=”verde</w:t>
-      </w:r>
-      <w:proofErr w:type="gramEnd"/>
+      <w:r>
+        <w:rPr>
+          <w:b/>
+          <w:bCs/>
+        </w:rPr>
+        <w:t>=”verde”</w:t>
+      </w:r>
+      <w:r>
+        <w:t xml:space="preserve"> e </w:t>
+      </w:r>
+      <w:r>
+        <w:rPr>
+          <w:b/>
+          <w:bCs/>
+        </w:rPr>
+        <w:t xml:space="preserve"> </w:t>
+      </w:r>
+      <w:proofErr w:type="spellStart"/>
+      <w:r>
+        <w:rPr>
+          <w:b/>
+          <w:bCs/>
+        </w:rPr>
+        <w:t>biscoitoArvore.corGlace</w:t>
+      </w:r>
+      <w:proofErr w:type="spellEnd"/>
+      <w:r>
+        <w:rPr>
+          <w:b/>
+          <w:bCs/>
+        </w:rPr>
+        <w:t>=”</w:t>
+      </w:r>
+      <w:r>
+        <w:rPr>
+          <w:b/>
+          <w:bCs/>
+        </w:rPr>
+        <w:t>azul</w:t>
+      </w:r>
       <w:r>
         <w:rPr>
           <w:b/>
@@ -1256,23 +1279,29 @@
         </w:rPr>
         <w:t>”</w:t>
       </w:r>
-      <w:r>
-        <w:t xml:space="preserve"> e </w:t>
-      </w:r>
-      <w:r>
-        <w:rPr>
-          <w:b/>
-          <w:bCs/>
-        </w:rPr>
-        <w:t xml:space="preserve"> </w:t>
-      </w:r>
+    </w:p>
+    <w:p>
+      <w:pPr>
+        <w:jc w:val="both"/>
+        <w:rPr>
+          <w:b/>
+          <w:bCs/>
+        </w:rPr>
+      </w:pPr>
       <w:proofErr w:type="spellStart"/>
       <w:r>
         <w:rPr>
           <w:b/>
           <w:bCs/>
         </w:rPr>
-        <w:t>biscoitoArvore.corGlace</w:t>
+        <w:t>biscoitoArvore.</w:t>
+      </w:r>
+      <w:r>
+        <w:rPr>
+          <w:b/>
+          <w:bCs/>
+        </w:rPr>
+        <w:t>baseMassa</w:t>
       </w:r>
       <w:proofErr w:type="spellEnd"/>
       <w:r>
@@ -1287,56 +1316,8 @@
           <w:b/>
           <w:bCs/>
         </w:rPr>
-        <w:t>azul</w:t>
-      </w:r>
-      <w:r>
-        <w:rPr>
-          <w:b/>
-          <w:bCs/>
-        </w:rPr>
-        <w:t>”</w:t>
-      </w:r>
-    </w:p>
-    <w:p>
-      <w:pPr>
-        <w:jc w:val="both"/>
-        <w:rPr>
-          <w:b/>
-          <w:bCs/>
-        </w:rPr>
-      </w:pPr>
-      <w:proofErr w:type="spellStart"/>
-      <w:r>
-        <w:rPr>
-          <w:b/>
-          <w:bCs/>
-        </w:rPr>
-        <w:t>biscoitoArvore.</w:t>
-      </w:r>
-      <w:r>
-        <w:rPr>
-          <w:b/>
-          <w:bCs/>
-        </w:rPr>
-        <w:t>baseMassa</w:t>
-      </w:r>
-      <w:proofErr w:type="spellEnd"/>
-      <w:proofErr w:type="gramStart"/>
-      <w:r>
-        <w:rPr>
-          <w:b/>
-          <w:bCs/>
-        </w:rPr>
-        <w:t>=”</w:t>
-      </w:r>
-      <w:r>
-        <w:rPr>
-          <w:b/>
-          <w:bCs/>
-        </w:rPr>
         <w:t>baunilha</w:t>
       </w:r>
-      <w:proofErr w:type="gramEnd"/>
       <w:r>
         <w:rPr>
           <w:b/>
@@ -1567,21 +1548,12 @@
       <w:pPr>
         <w:jc w:val="both"/>
       </w:pPr>
-      <w:proofErr w:type="gramStart"/>
-      <w:r>
-        <w:rPr>
-          <w:b/>
-          <w:bCs/>
-        </w:rPr>
-        <w:t>Métodos(</w:t>
-      </w:r>
-      <w:proofErr w:type="gramEnd"/>
-      <w:r>
-        <w:rPr>
-          <w:b/>
-          <w:bCs/>
-        </w:rPr>
-        <w:t xml:space="preserve">): </w:t>
+      <w:r>
+        <w:rPr>
+          <w:b/>
+          <w:bCs/>
+        </w:rPr>
+        <w:t xml:space="preserve">Métodos(): </w:t>
       </w:r>
       <w:r>
         <w:t>Começam com minúsculas e possuem parênteses.</w:t>
@@ -1745,15 +1717,7 @@
         <w:t xml:space="preserve">(atributo / método): </w:t>
       </w:r>
       <w:r>
-        <w:t xml:space="preserve">A classe atual e todas as outras classes podem ter acesso </w:t>
-      </w:r>
-      <w:proofErr w:type="gramStart"/>
-      <w:r>
-        <w:t>à</w:t>
-      </w:r>
-      <w:proofErr w:type="gramEnd"/>
-      <w:r>
-        <w:t xml:space="preserve"> ela.</w:t>
+        <w:t>A classe atual e todas as outras classes podem ter acesso à ela.</w:t>
       </w:r>
     </w:p>
     <w:p>
@@ -2100,7 +2064,6 @@
         <w:t xml:space="preserve">Pega / acessa determinada informação. Exemplo, estou no caixa eletrônico e quero consultar meu saldo: </w:t>
       </w:r>
       <w:proofErr w:type="spellStart"/>
-      <w:proofErr w:type="gramStart"/>
       <w:r>
         <w:rPr>
           <w:b/>
@@ -2109,7 +2072,6 @@
         <w:t>get.Saldo</w:t>
       </w:r>
       <w:proofErr w:type="spellEnd"/>
-      <w:proofErr w:type="gramEnd"/>
       <w:r>
         <w:t xml:space="preserve"> (irá pegar meu saldo)</w:t>
       </w:r>
@@ -2447,26 +2409,6 @@
       <w:pPr>
         <w:jc w:val="both"/>
       </w:pPr>
-    </w:p>
-    <w:p>
-      <w:pPr>
-        <w:jc w:val="both"/>
-      </w:pPr>
-    </w:p>
-    <w:p>
-      <w:pPr>
-        <w:jc w:val="both"/>
-      </w:pPr>
-    </w:p>
-    <w:p>
-      <w:pPr>
-        <w:jc w:val="both"/>
-      </w:pPr>
-    </w:p>
-    <w:p>
-      <w:pPr>
-        <w:jc w:val="both"/>
-      </w:pPr>
       <w:r>
         <w:rPr>
           <w:b/>
@@ -2511,7 +2453,6 @@
         <w:t xml:space="preserve">t = </w:t>
       </w:r>
       <w:proofErr w:type="spellStart"/>
-      <w:proofErr w:type="gramStart"/>
       <w:r>
         <w:rPr>
           <w:b/>
@@ -2520,7 +2461,6 @@
         <w:t>e.totDoc</w:t>
       </w:r>
       <w:proofErr w:type="spellEnd"/>
-      <w:proofErr w:type="gramEnd"/>
       <w:r>
         <w:rPr>
           <w:b/>
@@ -2529,12 +2469,281 @@
         <w:t xml:space="preserve">. </w:t>
       </w:r>
       <w:proofErr w:type="spellStart"/>
-      <w:proofErr w:type="gramStart"/>
       <w:r>
         <w:t>get.totDoc</w:t>
       </w:r>
       <w:proofErr w:type="spellEnd"/>
-      <w:proofErr w:type="gramEnd"/>
+      <w:r>
+        <w:t>.</w:t>
+      </w:r>
+    </w:p>
+    <w:p>
+      <w:pPr>
+        <w:jc w:val="both"/>
+      </w:pPr>
+      <w:r>
+        <w:lastRenderedPageBreak/>
+        <w:drawing>
+          <wp:anchor distT="0" distB="0" distL="114300" distR="114300" simplePos="0" relativeHeight="251664384" behindDoc="1" locked="0" layoutInCell="1" allowOverlap="1" wp14:anchorId="114F9104" wp14:editId="14126AA1">
+            <wp:simplePos x="0" y="0"/>
+            <wp:positionH relativeFrom="column">
+              <wp:posOffset>-127635</wp:posOffset>
+            </wp:positionH>
+            <wp:positionV relativeFrom="paragraph">
+              <wp:posOffset>265430</wp:posOffset>
+            </wp:positionV>
+            <wp:extent cx="1137920" cy="1551940"/>
+            <wp:effectExtent l="0" t="0" r="5080" b="0"/>
+            <wp:wrapTight wrapText="bothSides">
+              <wp:wrapPolygon edited="0">
+                <wp:start x="0" y="0"/>
+                <wp:lineTo x="0" y="21211"/>
+                <wp:lineTo x="21335" y="21211"/>
+                <wp:lineTo x="21335" y="0"/>
+                <wp:lineTo x="0" y="0"/>
+              </wp:wrapPolygon>
+            </wp:wrapTight>
+            <wp:docPr id="9" name="Imagem 9"/>
+            <wp:cNvGraphicFramePr>
+              <a:graphicFrameLocks xmlns:a="http://schemas.openxmlformats.org/drawingml/2006/main" noChangeAspect="1"/>
+            </wp:cNvGraphicFramePr>
+            <a:graphic xmlns:a="http://schemas.openxmlformats.org/drawingml/2006/main">
+              <a:graphicData uri="http://schemas.openxmlformats.org/drawingml/2006/picture">
+                <pic:pic xmlns:pic="http://schemas.openxmlformats.org/drawingml/2006/picture">
+                  <pic:nvPicPr>
+                    <pic:cNvPr id="1" name=""/>
+                    <pic:cNvPicPr/>
+                  </pic:nvPicPr>
+                  <pic:blipFill>
+                    <a:blip r:embed="rId12">
+                      <a:extLst>
+                        <a:ext uri="{28A0092B-C50C-407E-A947-70E740481C1C}">
+                          <a14:useLocalDpi xmlns:a14="http://schemas.microsoft.com/office/drawing/2010/main" val="0"/>
+                        </a:ext>
+                      </a:extLst>
+                    </a:blip>
+                    <a:stretch>
+                      <a:fillRect/>
+                    </a:stretch>
+                  </pic:blipFill>
+                  <pic:spPr>
+                    <a:xfrm>
+                      <a:off x="0" y="0"/>
+                      <a:ext cx="1137920" cy="1551940"/>
+                    </a:xfrm>
+                    <a:prstGeom prst="rect">
+                      <a:avLst/>
+                    </a:prstGeom>
+                  </pic:spPr>
+                </pic:pic>
+              </a:graphicData>
+            </a:graphic>
+            <wp14:sizeRelH relativeFrom="margin">
+              <wp14:pctWidth>0</wp14:pctWidth>
+            </wp14:sizeRelH>
+            <wp14:sizeRelV relativeFrom="margin">
+              <wp14:pctHeight>0</wp14:pctHeight>
+            </wp14:sizeRelV>
+          </wp:anchor>
+        </w:drawing>
+      </w:r>
+      <w:r>
+        <w:rPr>
+          <w:b/>
+          <w:bCs/>
+        </w:rPr>
+        <w:t xml:space="preserve">EXEMPLO PRÁTICO DE OBJETOS </w:t>
+      </w:r>
+      <w:r>
+        <w:rPr>
+          <w:b/>
+          <w:bCs/>
+        </w:rPr>
+        <w:t>–</w:t>
+      </w:r>
+      <w:r>
+        <w:rPr>
+          <w:b/>
+          <w:bCs/>
+        </w:rPr>
+        <w:t xml:space="preserve"> </w:t>
+      </w:r>
+      <w:r>
+        <w:t>Conta de banco.</w:t>
+      </w:r>
+      <w:r>
+        <w:t xml:space="preserve"> Transformação (</w:t>
+      </w:r>
+      <w:proofErr w:type="spellStart"/>
+      <w:r>
+        <w:t>instanciamento</w:t>
+      </w:r>
+      <w:proofErr w:type="spellEnd"/>
+      <w:r>
+        <w:t>) de conta corrente em um objeto).</w:t>
+      </w:r>
+    </w:p>
+    <w:p>
+      <w:pPr>
+        <w:pStyle w:val="PargrafodaLista"/>
+        <w:numPr>
+          <w:ilvl w:val="0"/>
+          <w:numId w:val="7"/>
+        </w:numPr>
+        <w:jc w:val="both"/>
+      </w:pPr>
+      <w:r>
+        <w:t xml:space="preserve">Criar a Classe (Conta do Banco): </w:t>
+      </w:r>
+      <w:r>
+        <w:rPr>
+          <w:b/>
+          <w:bCs/>
+        </w:rPr>
+        <w:t xml:space="preserve">atributo: </w:t>
+      </w:r>
+      <w:proofErr w:type="spellStart"/>
+      <w:r>
+        <w:t>numConta</w:t>
+      </w:r>
+      <w:proofErr w:type="spellEnd"/>
+      <w:r>
+        <w:t xml:space="preserve">, </w:t>
+      </w:r>
+      <w:proofErr w:type="spellStart"/>
+      <w:r>
+        <w:t>tipoConta</w:t>
+      </w:r>
+      <w:proofErr w:type="spellEnd"/>
+      <w:r>
+        <w:t xml:space="preserve"> será poupança ou corrente </w:t>
+      </w:r>
+      <w:proofErr w:type="spellStart"/>
+      <w:r>
+        <w:t>cp</w:t>
+      </w:r>
+      <w:proofErr w:type="spellEnd"/>
+      <w:r>
+        <w:t xml:space="preserve"> e </w:t>
+      </w:r>
+      <w:proofErr w:type="spellStart"/>
+      <w:r>
+        <w:t>cc</w:t>
+      </w:r>
+      <w:proofErr w:type="spellEnd"/>
+      <w:r>
+        <w:t xml:space="preserve">, </w:t>
+      </w:r>
+      <w:proofErr w:type="spellStart"/>
+      <w:r>
+        <w:t>nomeConta</w:t>
+      </w:r>
+      <w:proofErr w:type="spellEnd"/>
+      <w:r>
+        <w:t xml:space="preserve">, </w:t>
+      </w:r>
+      <w:proofErr w:type="spellStart"/>
+      <w:r>
+        <w:t>saldoConta</w:t>
+      </w:r>
+      <w:proofErr w:type="spellEnd"/>
+      <w:r>
+        <w:t xml:space="preserve">, </w:t>
+      </w:r>
+      <w:proofErr w:type="spellStart"/>
+      <w:r>
+        <w:t>statusConta</w:t>
+      </w:r>
+      <w:proofErr w:type="spellEnd"/>
+      <w:r>
+        <w:t xml:space="preserve"> (aberta ou fechada);</w:t>
+      </w:r>
+      <w:r>
+        <w:t xml:space="preserve"> </w:t>
+      </w:r>
+      <w:r>
+        <w:rPr>
+          <w:b/>
+          <w:bCs/>
+        </w:rPr>
+        <w:t xml:space="preserve">Métodos: </w:t>
+      </w:r>
+      <w:proofErr w:type="spellStart"/>
+      <w:r>
+        <w:t>abrirConta</w:t>
+      </w:r>
+      <w:proofErr w:type="spellEnd"/>
+      <w:r>
+        <w:t xml:space="preserve">(), </w:t>
+      </w:r>
+      <w:proofErr w:type="spellStart"/>
+      <w:r>
+        <w:t>fecharConta</w:t>
+      </w:r>
+      <w:proofErr w:type="spellEnd"/>
+      <w:r>
+        <w:t>(),</w:t>
+      </w:r>
+      <w:r>
+        <w:t xml:space="preserve"> </w:t>
+      </w:r>
+      <w:proofErr w:type="spellStart"/>
+      <w:r>
+        <w:t>depositarConta</w:t>
+      </w:r>
+      <w:proofErr w:type="spellEnd"/>
+      <w:r>
+        <w:t xml:space="preserve">(), sacar(), </w:t>
+      </w:r>
+      <w:proofErr w:type="spellStart"/>
+      <w:r>
+        <w:t>pagarMensalidade</w:t>
+      </w:r>
+      <w:proofErr w:type="spellEnd"/>
+      <w:r>
+        <w:t>().</w:t>
+      </w:r>
+    </w:p>
+    <w:p>
+      <w:pPr>
+        <w:pStyle w:val="PargrafodaLista"/>
+        <w:ind w:left="1065"/>
+        <w:jc w:val="both"/>
+      </w:pPr>
+      <w:r>
+        <w:t>Diagrama de classe da conta Banco.</w:t>
+      </w:r>
+    </w:p>
+    <w:p>
+      <w:pPr>
+        <w:pStyle w:val="PargrafodaLista"/>
+        <w:numPr>
+          <w:ilvl w:val="0"/>
+          <w:numId w:val="7"/>
+        </w:numPr>
+        <w:jc w:val="both"/>
+      </w:pPr>
+      <w:r>
+        <w:t>Definir visibilidade de atributos e métodos.</w:t>
+      </w:r>
+    </w:p>
+    <w:p>
+      <w:pPr>
+        <w:pStyle w:val="PargrafodaLista"/>
+        <w:numPr>
+          <w:ilvl w:val="0"/>
+          <w:numId w:val="7"/>
+        </w:numPr>
+        <w:jc w:val="both"/>
+      </w:pPr>
+      <w:r>
+        <w:t xml:space="preserve">Para cada atributo definir um método set e </w:t>
+      </w:r>
+      <w:proofErr w:type="spellStart"/>
+      <w:r>
+        <w:t>get</w:t>
+      </w:r>
+      <w:proofErr w:type="spellEnd"/>
       <w:r>
         <w:t>.</w:t>
       </w:r>
@@ -2896,6 +3105,95 @@
     </w:lvl>
   </w:abstractNum>
   <w:abstractNum w:abstractNumId="3" w15:restartNumberingAfterBreak="0">
+    <w:nsid w:val="30F72CF4"/>
+    <w:multiLevelType w:val="hybridMultilevel"/>
+    <w:tmpl w:val="13AE5EA8"/>
+    <w:lvl w:ilvl="0" w:tplc="47088364">
+      <w:start w:val="1"/>
+      <w:numFmt w:val="decimal"/>
+      <w:lvlText w:val="%1)"/>
+      <w:lvlJc w:val="left"/>
+      <w:pPr>
+        <w:ind w:left="1065" w:hanging="360"/>
+      </w:pPr>
+      <w:rPr>
+        <w:rFonts w:hint="default"/>
+      </w:rPr>
+    </w:lvl>
+    <w:lvl w:ilvl="1" w:tplc="04160019" w:tentative="1">
+      <w:start w:val="1"/>
+      <w:numFmt w:val="lowerLetter"/>
+      <w:lvlText w:val="%2."/>
+      <w:lvlJc w:val="left"/>
+      <w:pPr>
+        <w:ind w:left="1785" w:hanging="360"/>
+      </w:pPr>
+    </w:lvl>
+    <w:lvl w:ilvl="2" w:tplc="0416001B" w:tentative="1">
+      <w:start w:val="1"/>
+      <w:numFmt w:val="lowerRoman"/>
+      <w:lvlText w:val="%3."/>
+      <w:lvlJc w:val="right"/>
+      <w:pPr>
+        <w:ind w:left="2505" w:hanging="180"/>
+      </w:pPr>
+    </w:lvl>
+    <w:lvl w:ilvl="3" w:tplc="0416000F" w:tentative="1">
+      <w:start w:val="1"/>
+      <w:numFmt w:val="decimal"/>
+      <w:lvlText w:val="%4."/>
+      <w:lvlJc w:val="left"/>
+      <w:pPr>
+        <w:ind w:left="3225" w:hanging="360"/>
+      </w:pPr>
+    </w:lvl>
+    <w:lvl w:ilvl="4" w:tplc="04160019" w:tentative="1">
+      <w:start w:val="1"/>
+      <w:numFmt w:val="lowerLetter"/>
+      <w:lvlText w:val="%5."/>
+      <w:lvlJc w:val="left"/>
+      <w:pPr>
+        <w:ind w:left="3945" w:hanging="360"/>
+      </w:pPr>
+    </w:lvl>
+    <w:lvl w:ilvl="5" w:tplc="0416001B" w:tentative="1">
+      <w:start w:val="1"/>
+      <w:numFmt w:val="lowerRoman"/>
+      <w:lvlText w:val="%6."/>
+      <w:lvlJc w:val="right"/>
+      <w:pPr>
+        <w:ind w:left="4665" w:hanging="180"/>
+      </w:pPr>
+    </w:lvl>
+    <w:lvl w:ilvl="6" w:tplc="0416000F" w:tentative="1">
+      <w:start w:val="1"/>
+      <w:numFmt w:val="decimal"/>
+      <w:lvlText w:val="%7."/>
+      <w:lvlJc w:val="left"/>
+      <w:pPr>
+        <w:ind w:left="5385" w:hanging="360"/>
+      </w:pPr>
+    </w:lvl>
+    <w:lvl w:ilvl="7" w:tplc="04160019" w:tentative="1">
+      <w:start w:val="1"/>
+      <w:numFmt w:val="lowerLetter"/>
+      <w:lvlText w:val="%8."/>
+      <w:lvlJc w:val="left"/>
+      <w:pPr>
+        <w:ind w:left="6105" w:hanging="360"/>
+      </w:pPr>
+    </w:lvl>
+    <w:lvl w:ilvl="8" w:tplc="0416001B" w:tentative="1">
+      <w:start w:val="1"/>
+      <w:numFmt w:val="lowerRoman"/>
+      <w:lvlText w:val="%9."/>
+      <w:lvlJc w:val="right"/>
+      <w:pPr>
+        <w:ind w:left="6825" w:hanging="180"/>
+      </w:pPr>
+    </w:lvl>
+  </w:abstractNum>
+  <w:abstractNum w:abstractNumId="4" w15:restartNumberingAfterBreak="0">
     <w:nsid w:val="4E8926CB"/>
     <w:multiLevelType w:val="hybridMultilevel"/>
     <w:tmpl w:val="FBCE9288"/>
@@ -2981,7 +3279,7 @@
       </w:pPr>
     </w:lvl>
   </w:abstractNum>
-  <w:abstractNum w:abstractNumId="4" w15:restartNumberingAfterBreak="0">
+  <w:abstractNum w:abstractNumId="5" w15:restartNumberingAfterBreak="0">
     <w:nsid w:val="698C67D6"/>
     <w:multiLevelType w:val="hybridMultilevel"/>
     <w:tmpl w:val="8DF8CE50"/>
@@ -3067,7 +3365,7 @@
       </w:pPr>
     </w:lvl>
   </w:abstractNum>
-  <w:abstractNum w:abstractNumId="5" w15:restartNumberingAfterBreak="0">
+  <w:abstractNum w:abstractNumId="6" w15:restartNumberingAfterBreak="0">
     <w:nsid w:val="71CE3A5C"/>
     <w:multiLevelType w:val="hybridMultilevel"/>
     <w:tmpl w:val="140A0326"/>
@@ -3157,7 +3455,7 @@
     <w:abstractNumId w:val="2"/>
   </w:num>
   <w:num w:numId="2">
-    <w:abstractNumId w:val="3"/>
+    <w:abstractNumId w:val="4"/>
   </w:num>
   <w:num w:numId="3">
     <w:abstractNumId w:val="1"/>
@@ -3166,10 +3464,13 @@
     <w:abstractNumId w:val="0"/>
   </w:num>
   <w:num w:numId="5">
-    <w:abstractNumId w:val="4"/>
+    <w:abstractNumId w:val="5"/>
   </w:num>
   <w:num w:numId="6">
-    <w:abstractNumId w:val="5"/>
+    <w:abstractNumId w:val="6"/>
+  </w:num>
+  <w:num w:numId="7">
+    <w:abstractNumId w:val="3"/>
   </w:num>
 </w:numbering>
 </file>

</xml_diff>

<commit_message>
Criação e atualização documentos
- Resumo JavaPOO;
- Resumo Ag13 Ti1 (BD);
</commit_message>
<xml_diff>
--- a/semestre_1/cursos_extensao/Java_POO/Resumo/Resumo_Java_Programacao_Orientada_a_Objetos.docx
+++ b/semestre_1/cursos_extensao/Java_POO/Resumo/Resumo_Java_Programacao_Orientada_a_Objetos.docx
@@ -1030,7 +1030,15 @@
         <w:t xml:space="preserve">Atributos </w:t>
       </w:r>
       <w:r>
-        <w:t>definem características (valores) para os objetos, exemplo: caneta1.cor=”Azul” ou caneta1.tampada=”falso”.</w:t>
+        <w:t>definem características (valores) para os objetos, exemplo: caneta1.cor</w:t>
+      </w:r>
+      <w:proofErr w:type="gramStart"/>
+      <w:r>
+        <w:t>=”Azul</w:t>
+      </w:r>
+      <w:proofErr w:type="gramEnd"/>
+      <w:r>
+        <w:t>” ou caneta1.tampada=”falso”.</w:t>
       </w:r>
     </w:p>
     <w:p>
@@ -1232,12 +1240,21 @@
         <w:t>biscoitoArvore.corGlace</w:t>
       </w:r>
       <w:proofErr w:type="spellEnd"/>
-      <w:r>
-        <w:rPr>
-          <w:b/>
-          <w:bCs/>
-        </w:rPr>
-        <w:t>=”verde”</w:t>
+      <w:proofErr w:type="gramStart"/>
+      <w:r>
+        <w:rPr>
+          <w:b/>
+          <w:bCs/>
+        </w:rPr>
+        <w:t>=”verde</w:t>
+      </w:r>
+      <w:proofErr w:type="gramEnd"/>
+      <w:r>
+        <w:rPr>
+          <w:b/>
+          <w:bCs/>
+        </w:rPr>
+        <w:t>”</w:t>
       </w:r>
       <w:r>
         <w:t xml:space="preserve"> e </w:t>
@@ -1304,6 +1321,7 @@
         <w:t>baseMassa</w:t>
       </w:r>
       <w:proofErr w:type="spellEnd"/>
+      <w:proofErr w:type="gramStart"/>
       <w:r>
         <w:rPr>
           <w:b/>
@@ -1318,6 +1336,7 @@
         </w:rPr>
         <w:t>baunilha</w:t>
       </w:r>
+      <w:proofErr w:type="gramEnd"/>
       <w:r>
         <w:rPr>
           <w:b/>
@@ -1548,12 +1567,21 @@
       <w:pPr>
         <w:jc w:val="both"/>
       </w:pPr>
-      <w:r>
-        <w:rPr>
-          <w:b/>
-          <w:bCs/>
-        </w:rPr>
-        <w:t xml:space="preserve">Métodos(): </w:t>
+      <w:proofErr w:type="gramStart"/>
+      <w:r>
+        <w:rPr>
+          <w:b/>
+          <w:bCs/>
+        </w:rPr>
+        <w:t>Métodos(</w:t>
+      </w:r>
+      <w:proofErr w:type="gramEnd"/>
+      <w:r>
+        <w:rPr>
+          <w:b/>
+          <w:bCs/>
+        </w:rPr>
+        <w:t xml:space="preserve">): </w:t>
       </w:r>
       <w:r>
         <w:t>Começam com minúsculas e possuem parênteses.</w:t>
@@ -1717,7 +1745,15 @@
         <w:t xml:space="preserve">(atributo / método): </w:t>
       </w:r>
       <w:r>
-        <w:t>A classe atual e todas as outras classes podem ter acesso à ela.</w:t>
+        <w:t xml:space="preserve">A classe atual e todas as outras classes podem ter acesso </w:t>
+      </w:r>
+      <w:proofErr w:type="gramStart"/>
+      <w:r>
+        <w:t>à</w:t>
+      </w:r>
+      <w:proofErr w:type="gramEnd"/>
+      <w:r>
+        <w:t xml:space="preserve"> ela.</w:t>
       </w:r>
     </w:p>
     <w:p>
@@ -1926,6 +1962,9 @@
         </w:rPr>
       </w:pPr>
       <w:r>
+        <w:rPr>
+          <w:noProof/>
+        </w:rPr>
         <w:drawing>
           <wp:anchor distT="0" distB="0" distL="114300" distR="114300" simplePos="0" relativeHeight="251662336" behindDoc="1" locked="0" layoutInCell="1" allowOverlap="1" wp14:anchorId="1FA5EE34" wp14:editId="6B5B2576">
             <wp:simplePos x="0" y="0"/>
@@ -2064,6 +2103,7 @@
         <w:t xml:space="preserve">Pega / acessa determinada informação. Exemplo, estou no caixa eletrônico e quero consultar meu saldo: </w:t>
       </w:r>
       <w:proofErr w:type="spellStart"/>
+      <w:proofErr w:type="gramStart"/>
       <w:r>
         <w:rPr>
           <w:b/>
@@ -2072,6 +2112,7 @@
         <w:t>get.Saldo</w:t>
       </w:r>
       <w:proofErr w:type="spellEnd"/>
+      <w:proofErr w:type="gramEnd"/>
       <w:r>
         <w:t xml:space="preserve"> (irá pegar meu saldo)</w:t>
       </w:r>
@@ -2143,6 +2184,9 @@
         <w:jc w:val="both"/>
       </w:pPr>
       <w:r>
+        <w:rPr>
+          <w:noProof/>
+        </w:rPr>
         <w:drawing>
           <wp:anchor distT="0" distB="0" distL="114300" distR="114300" simplePos="0" relativeHeight="251663360" behindDoc="1" locked="0" layoutInCell="1" allowOverlap="1" wp14:anchorId="1CCA4056" wp14:editId="61B26E7F">
             <wp:simplePos x="0" y="0"/>
@@ -2453,6 +2497,7 @@
         <w:t xml:space="preserve">t = </w:t>
       </w:r>
       <w:proofErr w:type="spellStart"/>
+      <w:proofErr w:type="gramStart"/>
       <w:r>
         <w:rPr>
           <w:b/>
@@ -2461,6 +2506,7 @@
         <w:t>e.totDoc</w:t>
       </w:r>
       <w:proofErr w:type="spellEnd"/>
+      <w:proofErr w:type="gramEnd"/>
       <w:r>
         <w:rPr>
           <w:b/>
@@ -2469,10 +2515,12 @@
         <w:t xml:space="preserve">. </w:t>
       </w:r>
       <w:proofErr w:type="spellStart"/>
+      <w:proofErr w:type="gramStart"/>
       <w:r>
         <w:t>get.totDoc</w:t>
       </w:r>
       <w:proofErr w:type="spellEnd"/>
+      <w:proofErr w:type="gramEnd"/>
       <w:r>
         <w:t>.</w:t>
       </w:r>
@@ -2482,6 +2530,9 @@
         <w:jc w:val="both"/>
       </w:pPr>
       <w:r>
+        <w:rPr>
+          <w:noProof/>
+        </w:rPr>
         <w:lastRenderedPageBreak/>
         <w:drawing>
           <wp:anchor distT="0" distB="0" distL="114300" distR="114300" simplePos="0" relativeHeight="251664384" behindDoc="1" locked="0" layoutInCell="1" allowOverlap="1" wp14:anchorId="114F9104" wp14:editId="14126AA1">
@@ -2669,12 +2720,17 @@
         <w:t xml:space="preserve">Métodos: </w:t>
       </w:r>
       <w:proofErr w:type="spellStart"/>
+      <w:proofErr w:type="gramStart"/>
       <w:r>
         <w:t>abrirConta</w:t>
       </w:r>
       <w:proofErr w:type="spellEnd"/>
       <w:r>
-        <w:t xml:space="preserve">(), </w:t>
+        <w:t>(</w:t>
+      </w:r>
+      <w:proofErr w:type="gramEnd"/>
+      <w:r>
+        <w:t xml:space="preserve">), </w:t>
       </w:r>
       <w:proofErr w:type="spellStart"/>
       <w:r>
@@ -2747,6 +2803,16 @@
       <w:r>
         <w:t>.</w:t>
       </w:r>
+    </w:p>
+    <w:p>
+      <w:pPr>
+        <w:jc w:val="both"/>
+      </w:pPr>
+    </w:p>
+    <w:p>
+      <w:pPr>
+        <w:jc w:val="both"/>
+      </w:pPr>
     </w:p>
     <w:p>
       <w:pPr>

</xml_diff>

<commit_message>
Att. e criação de documentos
- Att. documento resumo JavaPoo;
- Criação aula05 (Java) POO;
</commit_message>
<xml_diff>
--- a/semestre_1/cursos_extensao/Java_POO/Resumo/Resumo_Java_Programacao_Orientada_a_Objetos.docx
+++ b/semestre_1/cursos_extensao/Java_POO/Resumo/Resumo_Java_Programacao_Orientada_a_Objetos.docx
@@ -76,7 +76,6 @@
         </w:rPr>
         <w:t xml:space="preserve"> </w:t>
       </w:r>
-      <w:proofErr w:type="spellStart"/>
       <w:r>
         <w:rPr>
           <w:b/>
@@ -84,86 +83,55 @@
           <w:i/>
           <w:iCs/>
         </w:rPr>
-        <w:t>Object</w:t>
-      </w:r>
-      <w:proofErr w:type="spellEnd"/>
-      <w:r>
-        <w:rPr>
-          <w:b/>
-          <w:bCs/>
+        <w:t>Object Oriented Programming</w:t>
+      </w:r>
+      <w:r>
+        <w:rPr>
           <w:i/>
           <w:iCs/>
         </w:rPr>
-        <w:t xml:space="preserve"> </w:t>
-      </w:r>
-      <w:proofErr w:type="spellStart"/>
-      <w:r>
-        <w:rPr>
-          <w:b/>
-          <w:bCs/>
+        <w:t xml:space="preserve"> -</w:t>
+      </w:r>
+      <w:r>
+        <w:rPr>
           <w:i/>
           <w:iCs/>
         </w:rPr>
-        <w:t>Oriented</w:t>
-      </w:r>
-      <w:proofErr w:type="spellEnd"/>
-      <w:r>
-        <w:rPr>
-          <w:b/>
-          <w:bCs/>
-          <w:i/>
-          <w:iCs/>
-        </w:rPr>
         <w:t xml:space="preserve"> </w:t>
       </w:r>
-      <w:proofErr w:type="spellStart"/>
-      <w:r>
-        <w:rPr>
-          <w:b/>
-          <w:bCs/>
-          <w:i/>
-          <w:iCs/>
-        </w:rPr>
-        <w:t>Programming</w:t>
-      </w:r>
-      <w:proofErr w:type="spellEnd"/>
-      <w:r>
-        <w:rPr>
-          <w:i/>
-          <w:iCs/>
-        </w:rPr>
-        <w:t xml:space="preserve"> -</w:t>
-      </w:r>
-      <w:r>
-        <w:rPr>
-          <w:i/>
-          <w:iCs/>
-        </w:rPr>
+      <w:r>
+        <w:t>Objetivo da POO é aproximar o mundo digital do mundo real.</w:t>
+      </w:r>
+      <w:r>
         <w:t xml:space="preserve"> </w:t>
       </w:r>
-      <w:r>
-        <w:t>Objetivo da POO é aproximar o mundo digital do mundo real.</w:t>
-      </w:r>
-      <w:r>
+    </w:p>
+    <w:p>
+      <w:pPr>
+        <w:jc w:val="both"/>
+      </w:pPr>
+      <w:r>
+        <w:rPr>
+          <w:b/>
+          <w:bCs/>
+        </w:rPr>
+        <w:t>HISTÓRIA –</w:t>
+      </w:r>
+      <w:r>
+        <w:rPr>
+          <w:b/>
+          <w:bCs/>
+        </w:rPr>
         <w:t xml:space="preserve"> </w:t>
       </w:r>
-    </w:p>
-    <w:p>
-      <w:pPr>
-        <w:jc w:val="both"/>
-      </w:pPr>
-      <w:r>
-        <w:rPr>
-          <w:b/>
-          <w:bCs/>
-        </w:rPr>
-        <w:t>HISTÓRIA –</w:t>
-      </w:r>
-      <w:r>
-        <w:rPr>
-          <w:b/>
-          <w:bCs/>
-        </w:rPr>
+      <w:r>
+        <w:rPr>
+          <w:b/>
+          <w:bCs/>
+        </w:rPr>
+        <w:t>Baixo nível</w:t>
+      </w:r>
+      <w:r>
         <w:t xml:space="preserve"> </w:t>
       </w:r>
       <w:r>
@@ -171,7 +139,20 @@
           <w:b/>
           <w:bCs/>
         </w:rPr>
-        <w:t>Baixo nível</w:t>
+        <w:t>(</w:t>
+      </w:r>
+      <w:r>
+        <w:t>Na década de 40 a programação era de baixo nível (binário ou decimal).</w:t>
+      </w:r>
+      <w:r>
+        <w:t xml:space="preserve">) &gt; </w:t>
+      </w:r>
+      <w:r>
+        <w:rPr>
+          <w:b/>
+          <w:bCs/>
+        </w:rPr>
+        <w:t>Programação</w:t>
       </w:r>
       <w:r>
         <w:t xml:space="preserve"> </w:t>
@@ -181,277 +162,236 @@
           <w:b/>
           <w:bCs/>
         </w:rPr>
+        <w:t>Linear</w:t>
+      </w:r>
+      <w:r>
+        <w:t xml:space="preserve"> (alto nível, mas modestas sem rotinas e desvios, como se fosse lista de compras) &gt; </w:t>
+      </w:r>
+      <w:r>
+        <w:rPr>
+          <w:b/>
+          <w:bCs/>
+        </w:rPr>
+        <w:t>Programação</w:t>
+      </w:r>
+      <w:r>
+        <w:t xml:space="preserve"> </w:t>
+      </w:r>
+      <w:r>
+        <w:rPr>
+          <w:b/>
+          <w:bCs/>
+        </w:rPr>
+        <w:t>estruturada</w:t>
+      </w:r>
+      <w:r>
+        <w:t xml:space="preserve"> (permitia escrever em linear, mas serem executadas fora de ordem. Pequenos programas evoluíram para pequenos sistemas) &gt; </w:t>
+      </w:r>
+      <w:r>
+        <w:rPr>
+          <w:b/>
+          <w:bCs/>
+        </w:rPr>
+        <w:t>Programação</w:t>
+      </w:r>
+      <w:r>
+        <w:t xml:space="preserve"> </w:t>
+      </w:r>
+      <w:r>
+        <w:rPr>
+          <w:b/>
+          <w:bCs/>
+        </w:rPr>
+        <w:t>Modular</w:t>
+      </w:r>
+      <w:r>
+        <w:t xml:space="preserve"> (módulos estruturas colocados em capsulas) &gt; </w:t>
+      </w:r>
+      <w:r>
+        <w:rPr>
+          <w:b/>
+          <w:bCs/>
+        </w:rPr>
+        <w:t>POO</w:t>
+      </w:r>
+      <w:r>
+        <w:t>.</w:t>
+      </w:r>
+    </w:p>
+    <w:p>
+      <w:pPr>
+        <w:jc w:val="both"/>
+      </w:pPr>
+      <w:r>
+        <w:tab/>
+      </w:r>
+      <w:r>
+        <w:rPr>
+          <w:b/>
+          <w:bCs/>
+        </w:rPr>
+        <w:t xml:space="preserve">Alan Kay </w:t>
+      </w:r>
+      <w:r>
+        <w:rPr>
+          <w:b/>
+          <w:bCs/>
+        </w:rPr>
+        <w:t xml:space="preserve">1970 </w:t>
+      </w:r>
+      <w:r>
+        <w:rPr>
+          <w:b/>
+          <w:bCs/>
+        </w:rPr>
+        <w:t xml:space="preserve">(Matemático e Biólogo) </w:t>
+      </w:r>
+      <w:r>
+        <w:rPr>
+          <w:b/>
+          <w:bCs/>
+        </w:rPr>
+        <w:t>–</w:t>
+      </w:r>
+      <w:r>
+        <w:rPr>
+          <w:b/>
+          <w:bCs/>
+        </w:rPr>
+        <w:t xml:space="preserve"> </w:t>
+      </w:r>
+      <w:r>
+        <w:t xml:space="preserve">Pai da POO. </w:t>
+      </w:r>
+      <w:r>
+        <w:t>Criou o Smalltalk (primeira linguagem Orientada a Objetos)</w:t>
+      </w:r>
+      <w:r>
+        <w:t xml:space="preserve"> para poder criar o Dynabook.</w:t>
+      </w:r>
+      <w:r>
+        <w:tab/>
+      </w:r>
+    </w:p>
+    <w:p>
+      <w:pPr>
+        <w:jc w:val="both"/>
+      </w:pPr>
+      <w:r>
+        <w:tab/>
+      </w:r>
+      <w:r>
+        <w:rPr>
+          <w:b/>
+          <w:bCs/>
+        </w:rPr>
+        <w:t xml:space="preserve">Proposta </w:t>
+      </w:r>
+      <w:r>
+        <w:rPr>
+          <w:b/>
+          <w:bCs/>
+        </w:rPr>
+        <w:t>–</w:t>
+      </w:r>
+      <w:r>
+        <w:rPr>
+          <w:b/>
+          <w:bCs/>
+        </w:rPr>
+        <w:t xml:space="preserve"> </w:t>
+      </w:r>
+      <w:r>
+        <w:t>Transformar grandes conglomerados de dados em objetos menores e específicos com métodos que requisitem apenas objetos relacionados</w:t>
+      </w:r>
+      <w:r>
+        <w:t xml:space="preserve"> (não precisa haver filtro adicional pois esses métodos estão relacionados com determinados objetos).</w:t>
+      </w:r>
+      <w:r>
+        <w:t xml:space="preserve"> Além disso é possível relacionar objetos entre si</w:t>
+      </w:r>
+      <w:r>
+        <w:t>, caso seja necessário.</w:t>
+      </w:r>
+      <w:r>
+        <w:t xml:space="preserve"> </w:t>
+      </w:r>
+    </w:p>
+    <w:p>
+      <w:pPr>
+        <w:jc w:val="both"/>
+      </w:pPr>
+      <w:r>
+        <w:rPr>
+          <w:b/>
+          <w:bCs/>
+        </w:rPr>
+        <w:t xml:space="preserve">LINGUAGENS DE PROGRAMAÇÃO OO </w:t>
+      </w:r>
+      <w:r>
+        <w:rPr>
+          <w:b/>
+          <w:bCs/>
+        </w:rPr>
+        <w:t xml:space="preserve">– </w:t>
+      </w:r>
+      <w:r>
+        <w:t>C++; Java; PHP; Python; Ruby; VB; Swift.</w:t>
+      </w:r>
+    </w:p>
+    <w:p>
+      <w:pPr>
+        <w:jc w:val="both"/>
+      </w:pPr>
+      <w:r>
+        <w:tab/>
+      </w:r>
+      <w:r>
+        <w:rPr>
+          <w:b/>
+          <w:bCs/>
+          <w:highlight w:val="yellow"/>
+        </w:rPr>
+        <w:t xml:space="preserve">Vantagens da POO </w:t>
+      </w:r>
+      <w:r>
+        <w:rPr>
+          <w:b/>
+          <w:bCs/>
+          <w:highlight w:val="yellow"/>
+        </w:rPr>
+        <w:t>–</w:t>
+      </w:r>
+      <w:r>
+        <w:rPr>
+          <w:b/>
+          <w:bCs/>
+          <w:highlight w:val="yellow"/>
+        </w:rPr>
+        <w:t xml:space="preserve"> </w:t>
+      </w:r>
+      <w:r>
+        <w:rPr>
+          <w:b/>
+          <w:bCs/>
+          <w:highlight w:val="yellow"/>
+        </w:rPr>
         <w:t>(</w:t>
       </w:r>
       <w:r>
-        <w:t>Na década de 40 a programação era de baixo nível (binário ou decimal).</w:t>
-      </w:r>
-      <w:r>
-        <w:t xml:space="preserve">) &gt; </w:t>
-      </w:r>
-      <w:r>
-        <w:rPr>
-          <w:b/>
-          <w:bCs/>
-        </w:rPr>
-        <w:t>Programação</w:t>
-      </w:r>
-      <w:r>
-        <w:t xml:space="preserve"> </w:t>
-      </w:r>
-      <w:r>
-        <w:rPr>
-          <w:b/>
-          <w:bCs/>
-        </w:rPr>
-        <w:t>Linear</w:t>
-      </w:r>
-      <w:r>
-        <w:t xml:space="preserve"> (alto nível, mas modestas sem rotinas e desvios, como se fosse lista de compras) &gt; </w:t>
-      </w:r>
-      <w:r>
-        <w:rPr>
-          <w:b/>
-          <w:bCs/>
-        </w:rPr>
-        <w:t>Programação</w:t>
-      </w:r>
-      <w:r>
-        <w:t xml:space="preserve"> </w:t>
-      </w:r>
-      <w:r>
-        <w:rPr>
-          <w:b/>
-          <w:bCs/>
-        </w:rPr>
-        <w:t>estruturada</w:t>
-      </w:r>
-      <w:r>
-        <w:t xml:space="preserve"> (permitia escrever em linear, mas serem executadas fora de ordem. Pequenos programas evoluíram para pequenos sistemas) &gt; </w:t>
-      </w:r>
-      <w:r>
-        <w:rPr>
-          <w:b/>
-          <w:bCs/>
-        </w:rPr>
-        <w:t>Programação</w:t>
-      </w:r>
-      <w:r>
-        <w:t xml:space="preserve"> </w:t>
-      </w:r>
-      <w:r>
-        <w:rPr>
-          <w:b/>
-          <w:bCs/>
-        </w:rPr>
-        <w:t>Modular</w:t>
-      </w:r>
-      <w:r>
-        <w:t xml:space="preserve"> (módulos estruturas colocados em capsulas) &gt; </w:t>
-      </w:r>
-      <w:r>
-        <w:rPr>
-          <w:b/>
-          <w:bCs/>
-        </w:rPr>
-        <w:t>POO</w:t>
-      </w:r>
-      <w:r>
-        <w:t>.</w:t>
-      </w:r>
-    </w:p>
-    <w:p>
-      <w:pPr>
-        <w:jc w:val="both"/>
-      </w:pPr>
-      <w:r>
-        <w:tab/>
-      </w:r>
-      <w:r>
-        <w:rPr>
-          <w:b/>
-          <w:bCs/>
-        </w:rPr>
-        <w:t xml:space="preserve">Alan Kay </w:t>
-      </w:r>
-      <w:r>
-        <w:rPr>
-          <w:b/>
-          <w:bCs/>
-        </w:rPr>
-        <w:t xml:space="preserve">1970 </w:t>
-      </w:r>
-      <w:r>
-        <w:rPr>
-          <w:b/>
-          <w:bCs/>
-        </w:rPr>
-        <w:t xml:space="preserve">(Matemático e Biólogo) </w:t>
-      </w:r>
-      <w:r>
-        <w:rPr>
-          <w:b/>
-          <w:bCs/>
-        </w:rPr>
-        <w:t>–</w:t>
-      </w:r>
-      <w:r>
-        <w:rPr>
-          <w:b/>
-          <w:bCs/>
-        </w:rPr>
-        <w:t xml:space="preserve"> </w:t>
-      </w:r>
-      <w:r>
-        <w:t xml:space="preserve">Pai da POO. </w:t>
-      </w:r>
-      <w:r>
-        <w:t xml:space="preserve">Criou o </w:t>
-      </w:r>
-      <w:proofErr w:type="spellStart"/>
-      <w:r>
-        <w:t>Smalltalk</w:t>
-      </w:r>
-      <w:proofErr w:type="spellEnd"/>
-      <w:r>
-        <w:t xml:space="preserve"> (primeira linguagem Orientada a Objetos)</w:t>
-      </w:r>
-      <w:r>
-        <w:t xml:space="preserve"> para poder criar o </w:t>
-      </w:r>
-      <w:proofErr w:type="spellStart"/>
-      <w:r>
-        <w:t>Dynabook</w:t>
-      </w:r>
-      <w:proofErr w:type="spellEnd"/>
-      <w:r>
-        <w:t>.</w:t>
-      </w:r>
-      <w:r>
-        <w:tab/>
-      </w:r>
-    </w:p>
-    <w:p>
-      <w:pPr>
-        <w:jc w:val="both"/>
-      </w:pPr>
-      <w:r>
-        <w:tab/>
-      </w:r>
-      <w:r>
-        <w:rPr>
-          <w:b/>
-          <w:bCs/>
-        </w:rPr>
-        <w:t xml:space="preserve">Proposta </w:t>
-      </w:r>
-      <w:r>
-        <w:rPr>
-          <w:b/>
-          <w:bCs/>
-        </w:rPr>
-        <w:t>–</w:t>
-      </w:r>
-      <w:r>
-        <w:rPr>
-          <w:b/>
-          <w:bCs/>
-        </w:rPr>
-        <w:t xml:space="preserve"> </w:t>
-      </w:r>
-      <w:r>
-        <w:t>Transformar grandes conglomerados de dados em objetos menores e específicos com métodos que requisitem apenas objetos relacionados</w:t>
-      </w:r>
-      <w:r>
-        <w:t xml:space="preserve"> (não precisa haver filtro adicional pois esses métodos estão relacionados com determinados objetos).</w:t>
-      </w:r>
-      <w:r>
-        <w:t xml:space="preserve"> Além disso é possível relacionar objetos entre si</w:t>
-      </w:r>
-      <w:r>
-        <w:t>, caso seja necessário.</w:t>
-      </w:r>
-      <w:r>
-        <w:t xml:space="preserve"> </w:t>
-      </w:r>
-    </w:p>
-    <w:p>
-      <w:pPr>
-        <w:jc w:val="both"/>
-      </w:pPr>
-      <w:r>
-        <w:rPr>
-          <w:b/>
-          <w:bCs/>
-        </w:rPr>
-        <w:t xml:space="preserve">LINGUAGENS DE PROGRAMAÇÃO OO </w:t>
-      </w:r>
-      <w:r>
-        <w:rPr>
-          <w:b/>
-          <w:bCs/>
-        </w:rPr>
-        <w:t xml:space="preserve">– </w:t>
-      </w:r>
-      <w:r>
-        <w:t>C++; Java; PHP; Python; Ruby; VB; Swift.</w:t>
-      </w:r>
-    </w:p>
-    <w:p>
-      <w:pPr>
-        <w:jc w:val="both"/>
-      </w:pPr>
-      <w:r>
-        <w:tab/>
-      </w:r>
-      <w:r>
         <w:rPr>
           <w:b/>
           <w:bCs/>
           <w:highlight w:val="yellow"/>
         </w:rPr>
-        <w:t xml:space="preserve">Vantagens da POO </w:t>
-      </w:r>
-      <w:r>
-        <w:rPr>
-          <w:b/>
-          <w:bCs/>
+        <w:t>COMERN</w:t>
+      </w:r>
+      <w:r>
+        <w:rPr>
           <w:highlight w:val="yellow"/>
         </w:rPr>
-        <w:t>–</w:t>
-      </w:r>
-      <w:r>
-        <w:rPr>
-          <w:b/>
-          <w:bCs/>
-          <w:highlight w:val="yellow"/>
-        </w:rPr>
-        <w:t xml:space="preserve"> </w:t>
-      </w:r>
-      <w:r>
-        <w:rPr>
-          <w:b/>
-          <w:bCs/>
-          <w:highlight w:val="yellow"/>
-        </w:rPr>
-        <w:t>(</w:t>
-      </w:r>
-      <w:proofErr w:type="spellStart"/>
-      <w:r>
-        <w:rPr>
-          <w:b/>
-          <w:bCs/>
-          <w:highlight w:val="yellow"/>
-        </w:rPr>
-        <w:t>COMERN</w:t>
-      </w:r>
-      <w:r>
-        <w:rPr>
-          <w:highlight w:val="yellow"/>
-        </w:rPr>
         <w:t>ada</w:t>
       </w:r>
-      <w:proofErr w:type="spellEnd"/>
       <w:r>
         <w:rPr>
           <w:highlight w:val="yellow"/>
@@ -1030,15 +970,7 @@
         <w:t xml:space="preserve">Atributos </w:t>
       </w:r>
       <w:r>
-        <w:t>definem características (valores) para os objetos, exemplo: caneta1.cor</w:t>
-      </w:r>
-      <w:proofErr w:type="gramStart"/>
-      <w:r>
-        <w:t>=”Azul</w:t>
-      </w:r>
-      <w:proofErr w:type="gramEnd"/>
-      <w:r>
-        <w:t>” ou caneta1.tampada=”falso”.</w:t>
+        <w:t>definem características (valores) para os objetos, exemplo: caneta1.cor=”Azul” ou caneta1.tampada=”falso”.</w:t>
       </w:r>
     </w:p>
     <w:p>
@@ -1231,24 +1163,37 @@
           <w:bCs/>
         </w:rPr>
       </w:pPr>
-      <w:proofErr w:type="spellStart"/>
-      <w:r>
-        <w:rPr>
-          <w:b/>
-          <w:bCs/>
-        </w:rPr>
-        <w:t>biscoitoArvore.corGlace</w:t>
-      </w:r>
-      <w:proofErr w:type="spellEnd"/>
-      <w:proofErr w:type="gramStart"/>
-      <w:r>
-        <w:rPr>
-          <w:b/>
-          <w:bCs/>
-        </w:rPr>
-        <w:t>=”verde</w:t>
-      </w:r>
-      <w:proofErr w:type="gramEnd"/>
+      <w:r>
+        <w:rPr>
+          <w:b/>
+          <w:bCs/>
+        </w:rPr>
+        <w:t>biscoitoArvore.corGlace=”verde”</w:t>
+      </w:r>
+      <w:r>
+        <w:t xml:space="preserve"> e </w:t>
+      </w:r>
+      <w:r>
+        <w:rPr>
+          <w:b/>
+          <w:bCs/>
+        </w:rPr>
+        <w:t xml:space="preserve"> </w:t>
+      </w:r>
+      <w:r>
+        <w:rPr>
+          <w:b/>
+          <w:bCs/>
+        </w:rPr>
+        <w:t>biscoitoArvore.corGlace=”</w:t>
+      </w:r>
+      <w:r>
+        <w:rPr>
+          <w:b/>
+          <w:bCs/>
+        </w:rPr>
+        <w:t>azul</w:t>
+      </w:r>
       <w:r>
         <w:rPr>
           <w:b/>
@@ -1256,8 +1201,49 @@
         </w:rPr>
         <w:t>”</w:t>
       </w:r>
-      <w:r>
-        <w:t xml:space="preserve"> e </w:t>
+    </w:p>
+    <w:p>
+      <w:pPr>
+        <w:jc w:val="both"/>
+        <w:rPr>
+          <w:b/>
+          <w:bCs/>
+        </w:rPr>
+      </w:pPr>
+      <w:r>
+        <w:rPr>
+          <w:b/>
+          <w:bCs/>
+        </w:rPr>
+        <w:t>biscoitoArvore.</w:t>
+      </w:r>
+      <w:r>
+        <w:rPr>
+          <w:b/>
+          <w:bCs/>
+        </w:rPr>
+        <w:t>baseMassa</w:t>
+      </w:r>
+      <w:r>
+        <w:rPr>
+          <w:b/>
+          <w:bCs/>
+        </w:rPr>
+        <w:t>=”</w:t>
+      </w:r>
+      <w:r>
+        <w:rPr>
+          <w:b/>
+          <w:bCs/>
+        </w:rPr>
+        <w:t>baunilha</w:t>
+      </w:r>
+      <w:r>
+        <w:rPr>
+          <w:b/>
+          <w:bCs/>
+        </w:rPr>
+        <w:t>”</w:t>
       </w:r>
       <w:r>
         <w:rPr>
@@ -1266,15 +1252,23 @@
         </w:rPr>
         <w:t xml:space="preserve"> </w:t>
       </w:r>
-      <w:proofErr w:type="spellStart"/>
-      <w:r>
-        <w:rPr>
-          <w:b/>
-          <w:bCs/>
-        </w:rPr>
-        <w:t>biscoitoArvore.corGlace</w:t>
-      </w:r>
-      <w:proofErr w:type="spellEnd"/>
+      <w:r>
+        <w:t xml:space="preserve">e </w:t>
+      </w:r>
+      <w:r>
+        <w:rPr>
+          <w:b/>
+          <w:bCs/>
+        </w:rPr>
+        <w:t>biscoitoArvore.</w:t>
+      </w:r>
+      <w:r>
+        <w:rPr>
+          <w:b/>
+          <w:bCs/>
+        </w:rPr>
+        <w:t>baseMassa</w:t>
+      </w:r>
       <w:r>
         <w:rPr>
           <w:b/>
@@ -1287,7 +1281,7 @@
           <w:b/>
           <w:bCs/>
         </w:rPr>
-        <w:t>azul</w:t>
+        <w:t>chocolate</w:t>
       </w:r>
       <w:r>
         <w:rPr>
@@ -1305,130 +1299,12 @@
           <w:bCs/>
         </w:rPr>
       </w:pPr>
-      <w:proofErr w:type="spellStart"/>
-      <w:r>
-        <w:rPr>
-          <w:b/>
-          <w:bCs/>
-        </w:rPr>
-        <w:t>biscoitoArvore.</w:t>
-      </w:r>
-      <w:r>
-        <w:rPr>
-          <w:b/>
-          <w:bCs/>
-        </w:rPr>
-        <w:t>baseMassa</w:t>
-      </w:r>
-      <w:proofErr w:type="spellEnd"/>
-      <w:r>
-        <w:rPr>
-          <w:b/>
-          <w:bCs/>
-        </w:rPr>
-        <w:t>=”</w:t>
-      </w:r>
-      <w:r>
-        <w:rPr>
-          <w:b/>
-          <w:bCs/>
-        </w:rPr>
-        <w:t>baunilha</w:t>
-      </w:r>
-      <w:r>
-        <w:rPr>
-          <w:b/>
-          <w:bCs/>
-        </w:rPr>
-        <w:t>”</w:t>
-      </w:r>
-      <w:r>
-        <w:rPr>
-          <w:b/>
-          <w:bCs/>
-        </w:rPr>
-        <w:t xml:space="preserve"> </w:t>
-      </w:r>
-      <w:r>
-        <w:t xml:space="preserve">e </w:t>
-      </w:r>
-      <w:proofErr w:type="spellStart"/>
-      <w:r>
-        <w:rPr>
-          <w:b/>
-          <w:bCs/>
-        </w:rPr>
-        <w:t>biscoitoArvore.</w:t>
-      </w:r>
-      <w:r>
-        <w:rPr>
-          <w:b/>
-          <w:bCs/>
-        </w:rPr>
-        <w:t>baseMassa</w:t>
-      </w:r>
-      <w:proofErr w:type="spellEnd"/>
-      <w:r>
-        <w:rPr>
-          <w:b/>
-          <w:bCs/>
-        </w:rPr>
-        <w:t>=”</w:t>
-      </w:r>
-      <w:r>
-        <w:rPr>
-          <w:b/>
-          <w:bCs/>
-        </w:rPr>
-        <w:t>chocolate</w:t>
-      </w:r>
-      <w:r>
-        <w:rPr>
-          <w:b/>
-          <w:bCs/>
-        </w:rPr>
-        <w:t>”</w:t>
-      </w:r>
-    </w:p>
-    <w:p>
-      <w:pPr>
-        <w:jc w:val="both"/>
-        <w:rPr>
-          <w:b/>
-          <w:bCs/>
-        </w:rPr>
-      </w:pPr>
-      <w:proofErr w:type="spellStart"/>
-      <w:r>
-        <w:rPr>
-          <w:b/>
-          <w:bCs/>
-        </w:rPr>
-        <w:t>This.cor</w:t>
-      </w:r>
-      <w:proofErr w:type="spellEnd"/>
-      <w:r>
-        <w:rPr>
-          <w:b/>
-          <w:bCs/>
-        </w:rPr>
-        <w:t xml:space="preserve"> == </w:t>
-      </w:r>
-      <w:proofErr w:type="spellStart"/>
-      <w:r>
-        <w:rPr>
-          <w:b/>
-          <w:bCs/>
-        </w:rPr>
-        <w:t>This</w:t>
-      </w:r>
-      <w:proofErr w:type="spellEnd"/>
-      <w:r>
-        <w:rPr>
-          <w:b/>
-          <w:bCs/>
-        </w:rPr>
-        <w:t xml:space="preserve"> é uma referência ao próprio objeto que chamou.</w:t>
+      <w:r>
+        <w:rPr>
+          <w:b/>
+          <w:bCs/>
+        </w:rPr>
+        <w:t>This.cor == This é uma referência ao próprio objeto que chamou.</w:t>
       </w:r>
     </w:p>
     <w:p>
@@ -1799,15 +1675,7 @@
         <w:t xml:space="preserve"> </w:t>
       </w:r>
       <w:r>
-        <w:t>Permite acesso à classe atual e suas filhas (</w:t>
-      </w:r>
-      <w:proofErr w:type="spellStart"/>
-      <w:r>
-        <w:t>sub-classes</w:t>
-      </w:r>
-      <w:proofErr w:type="spellEnd"/>
-      <w:r>
-        <w:t>).</w:t>
+        <w:t>Permite acesso à classe atual e suas filhas (sub-classes).</w:t>
       </w:r>
     </w:p>
     <w:p>
@@ -2052,16 +1920,15 @@
           <w:bCs/>
           <w:highlight w:val="yellow"/>
         </w:rPr>
-        <w:t>MÉTODOS ACESSORES (</w:t>
-      </w:r>
-      <w:proofErr w:type="spellStart"/>
+        <w:t>MÉTODOS ACESSORES (G</w:t>
+      </w:r>
       <w:r>
         <w:rPr>
           <w:b/>
           <w:bCs/>
           <w:highlight w:val="yellow"/>
         </w:rPr>
-        <w:t>G</w:t>
+        <w:t>etters</w:t>
       </w:r>
       <w:r>
         <w:rPr>
@@ -2069,21 +1936,11 @@
           <w:bCs/>
           <w:highlight w:val="yellow"/>
         </w:rPr>
-        <w:t>etters</w:t>
-      </w:r>
-      <w:proofErr w:type="spellEnd"/>
-      <w:r>
-        <w:rPr>
-          <w:b/>
-          <w:bCs/>
-          <w:highlight w:val="yellow"/>
-        </w:rPr>
         <w:t xml:space="preserve">): </w:t>
       </w:r>
       <w:r>
         <w:t xml:space="preserve">Pega / acessa determinada informação. Exemplo, estou no caixa eletrônico e quero consultar meu saldo: </w:t>
       </w:r>
-      <w:proofErr w:type="spellStart"/>
       <w:r>
         <w:rPr>
           <w:b/>
@@ -2091,7 +1948,6 @@
         </w:rPr>
         <w:t>get.Saldo</w:t>
       </w:r>
-      <w:proofErr w:type="spellEnd"/>
       <w:r>
         <w:t xml:space="preserve"> (irá pegar meu saldo)</w:t>
       </w:r>
@@ -2102,39 +1958,15 @@
         <w:t>,</w:t>
       </w:r>
       <w:r>
-        <w:t xml:space="preserve"> </w:t>
-      </w:r>
-      <w:proofErr w:type="spellStart"/>
-      <w:r>
-        <w:t>get</w:t>
-      </w:r>
-      <w:proofErr w:type="spellEnd"/>
-      <w:r>
-        <w:t xml:space="preserve"> (método </w:t>
-      </w:r>
-      <w:proofErr w:type="spellStart"/>
-      <w:r>
-        <w:t>Getter</w:t>
-      </w:r>
-      <w:proofErr w:type="spellEnd"/>
-      <w:r>
-        <w:t>) acessando o atributo Saldo.</w:t>
-      </w:r>
-    </w:p>
-    <w:p>
-      <w:pPr>
-        <w:jc w:val="both"/>
-      </w:pPr>
-      <w:r>
-        <w:t xml:space="preserve">O método </w:t>
-      </w:r>
-      <w:proofErr w:type="spellStart"/>
-      <w:r>
-        <w:t>get</w:t>
-      </w:r>
-      <w:proofErr w:type="spellEnd"/>
-      <w:r>
-        <w:t xml:space="preserve"> que </w:t>
+        <w:t xml:space="preserve"> get (método Getter) acessando o atributo Saldo.</w:t>
+      </w:r>
+    </w:p>
+    <w:p>
+      <w:pPr>
+        <w:jc w:val="both"/>
+      </w:pPr>
+      <w:r>
+        <w:t xml:space="preserve">O método get que </w:t>
       </w:r>
       <w:r>
         <w:rPr>
@@ -2250,25 +2082,7 @@
           <w:bCs/>
           <w:highlight w:val="yellow"/>
         </w:rPr>
-        <w:t>MÉTODOS MODIFICADORES (</w:t>
-      </w:r>
-      <w:proofErr w:type="spellStart"/>
-      <w:r>
-        <w:rPr>
-          <w:b/>
-          <w:bCs/>
-          <w:highlight w:val="yellow"/>
-        </w:rPr>
-        <w:t>Setters</w:t>
-      </w:r>
-      <w:proofErr w:type="spellEnd"/>
-      <w:r>
-        <w:rPr>
-          <w:b/>
-          <w:bCs/>
-          <w:highlight w:val="yellow"/>
-        </w:rPr>
-        <w:t>):</w:t>
+        <w:t>MÉTODOS MODIFICADORES (Setters):</w:t>
       </w:r>
       <w:r>
         <w:rPr>
@@ -2298,39 +2112,7 @@
           <w:b/>
           <w:bCs/>
         </w:rPr>
-        <w:t xml:space="preserve">e = </w:t>
-      </w:r>
-      <w:proofErr w:type="spellStart"/>
-      <w:r>
-        <w:rPr>
-          <w:b/>
-          <w:bCs/>
-        </w:rPr>
-        <w:t>setTotDoc</w:t>
-      </w:r>
-      <w:proofErr w:type="spellEnd"/>
-      <w:r>
-        <w:rPr>
-          <w:b/>
-          <w:bCs/>
-        </w:rPr>
-        <w:t>(</w:t>
-      </w:r>
-      <w:proofErr w:type="spellStart"/>
-      <w:r>
-        <w:rPr>
-          <w:b/>
-          <w:bCs/>
-        </w:rPr>
-        <w:t>doc</w:t>
-      </w:r>
-      <w:proofErr w:type="spellEnd"/>
-      <w:r>
-        <w:rPr>
-          <w:b/>
-          <w:bCs/>
-        </w:rPr>
-        <w:t>);</w:t>
+        <w:t>e = setTotDoc(doc);</w:t>
       </w:r>
     </w:p>
     <w:p>
@@ -2377,25 +2159,7 @@
           <w:bCs/>
           <w:highlight w:val="yellow"/>
         </w:rPr>
-        <w:t>MÉTODOS CONSTRUTORES (</w:t>
-      </w:r>
-      <w:proofErr w:type="spellStart"/>
-      <w:r>
-        <w:rPr>
-          <w:b/>
-          <w:bCs/>
-          <w:highlight w:val="yellow"/>
-        </w:rPr>
-        <w:t>Construct</w:t>
-      </w:r>
-      <w:proofErr w:type="spellEnd"/>
-      <w:r>
-        <w:rPr>
-          <w:b/>
-          <w:bCs/>
-          <w:highlight w:val="yellow"/>
-        </w:rPr>
-        <w:t>):</w:t>
+        <w:t>MÉTODOS CONSTRUTORES (Construct):</w:t>
       </w:r>
       <w:r>
         <w:rPr>
@@ -2405,15 +2169,7 @@
         <w:t xml:space="preserve"> </w:t>
       </w:r>
       <w:r>
-        <w:t>Permite automatizar a construção (</w:t>
-      </w:r>
-      <w:proofErr w:type="spellStart"/>
-      <w:r>
-        <w:t>instanciamento</w:t>
-      </w:r>
-      <w:proofErr w:type="spellEnd"/>
-      <w:r>
-        <w:t xml:space="preserve">) de um objeto de forma mais fácil. </w:t>
+        <w:t xml:space="preserve">Permite automatizar a construção (instanciamento) de um objeto de forma mais fácil. </w:t>
       </w:r>
       <w:r>
         <w:rPr>
@@ -2440,15 +2196,7 @@
         <w:t xml:space="preserve">*IMPORTANTE = </w:t>
       </w:r>
       <w:r>
-        <w:t xml:space="preserve">Para cada atributo de um objeto teremos um método </w:t>
-      </w:r>
-      <w:proofErr w:type="spellStart"/>
-      <w:r>
-        <w:t>get</w:t>
-      </w:r>
-      <w:proofErr w:type="spellEnd"/>
-      <w:r>
-        <w:t xml:space="preserve"> e outro set para ele.</w:t>
+        <w:t>Para cada atributo de um objeto teremos um método get e outro set para ele.</w:t>
       </w:r>
     </w:p>
     <w:p>
@@ -2473,33 +2221,11 @@
           <w:b/>
           <w:bCs/>
         </w:rPr>
-        <w:t xml:space="preserve">t = </w:t>
-      </w:r>
-      <w:proofErr w:type="spellStart"/>
-      <w:proofErr w:type="gramStart"/>
-      <w:r>
-        <w:rPr>
-          <w:b/>
-          <w:bCs/>
-        </w:rPr>
-        <w:t>e.totDoc</w:t>
-      </w:r>
-      <w:proofErr w:type="spellEnd"/>
-      <w:proofErr w:type="gramEnd"/>
-      <w:r>
-        <w:rPr>
-          <w:b/>
-          <w:bCs/>
-        </w:rPr>
-        <w:t xml:space="preserve">. </w:t>
-      </w:r>
-      <w:proofErr w:type="spellStart"/>
-      <w:proofErr w:type="gramStart"/>
+        <w:t xml:space="preserve">t = e.totDoc. </w:t>
+      </w:r>
       <w:r>
         <w:t>get.totDoc</w:t>
       </w:r>
-      <w:proofErr w:type="spellEnd"/>
-      <w:proofErr w:type="gramEnd"/>
       <w:r>
         <w:t>.</w:t>
       </w:r>
@@ -2602,15 +2328,7 @@
         <w:t>Conta de banco.</w:t>
       </w:r>
       <w:r>
-        <w:t xml:space="preserve"> Transformação (</w:t>
-      </w:r>
-      <w:proofErr w:type="spellStart"/>
-      <w:r>
-        <w:t>instanciamento</w:t>
-      </w:r>
-      <w:proofErr w:type="spellEnd"/>
-      <w:r>
-        <w:t>) de conta corrente em um objeto).</w:t>
+        <w:t xml:space="preserve"> Transformação (instanciamento) de conta corrente em um objeto).</w:t>
       </w:r>
     </w:p>
     <w:p>
@@ -2632,61 +2350,14 @@
         </w:rPr>
         <w:t xml:space="preserve">atributo: </w:t>
       </w:r>
-      <w:proofErr w:type="spellStart"/>
-      <w:r>
-        <w:t>numConta</w:t>
-      </w:r>
-      <w:proofErr w:type="spellEnd"/>
-      <w:r>
-        <w:t xml:space="preserve">, </w:t>
-      </w:r>
-      <w:proofErr w:type="spellStart"/>
-      <w:r>
-        <w:t>tipoConta</w:t>
-      </w:r>
-      <w:proofErr w:type="spellEnd"/>
-      <w:r>
-        <w:t xml:space="preserve"> será poupança ou corrente </w:t>
-      </w:r>
-      <w:proofErr w:type="spellStart"/>
-      <w:r>
-        <w:t>cp</w:t>
-      </w:r>
-      <w:proofErr w:type="spellEnd"/>
-      <w:r>
-        <w:t xml:space="preserve"> e </w:t>
-      </w:r>
-      <w:proofErr w:type="spellStart"/>
-      <w:r>
-        <w:t>cc</w:t>
-      </w:r>
-      <w:proofErr w:type="spellEnd"/>
-      <w:r>
-        <w:t xml:space="preserve">, </w:t>
-      </w:r>
-      <w:proofErr w:type="spellStart"/>
-      <w:r>
-        <w:t>nomeConta</w:t>
-      </w:r>
-      <w:proofErr w:type="spellEnd"/>
-      <w:r>
-        <w:t xml:space="preserve">, </w:t>
-      </w:r>
-      <w:proofErr w:type="spellStart"/>
-      <w:r>
-        <w:t>saldoConta</w:t>
-      </w:r>
-      <w:proofErr w:type="spellEnd"/>
-      <w:r>
-        <w:t xml:space="preserve">, </w:t>
-      </w:r>
-      <w:proofErr w:type="spellStart"/>
-      <w:r>
-        <w:t>statusConta</w:t>
-      </w:r>
-      <w:proofErr w:type="spellEnd"/>
-      <w:r>
-        <w:t xml:space="preserve"> (aberta ou fechada);</w:t>
+      <w:r>
+        <w:t>numConta, tipoConta</w:t>
+      </w:r>
+      <w:r>
+        <w:t xml:space="preserve"> será poupança ou corrente cp e cc</w:t>
+      </w:r>
+      <w:r>
+        <w:t>, nomeConta, saldoConta, statusConta (aberta ou fechada);</w:t>
       </w:r>
       <w:r>
         <w:t xml:space="preserve"> </w:t>
@@ -2698,45 +2369,11 @@
         </w:rPr>
         <w:t xml:space="preserve">Métodos: </w:t>
       </w:r>
-      <w:proofErr w:type="spellStart"/>
-      <w:proofErr w:type="gramStart"/>
-      <w:r>
-        <w:t>abrirConta</w:t>
-      </w:r>
-      <w:proofErr w:type="spellEnd"/>
-      <w:r>
-        <w:t>(</w:t>
-      </w:r>
-      <w:proofErr w:type="gramEnd"/>
-      <w:r>
-        <w:t xml:space="preserve">), </w:t>
-      </w:r>
-      <w:proofErr w:type="spellStart"/>
-      <w:r>
-        <w:t>fecharConta</w:t>
-      </w:r>
-      <w:proofErr w:type="spellEnd"/>
-      <w:r>
-        <w:t>(),</w:t>
-      </w:r>
-      <w:r>
-        <w:t xml:space="preserve"> </w:t>
-      </w:r>
-      <w:proofErr w:type="spellStart"/>
-      <w:r>
-        <w:t>depositarConta</w:t>
-      </w:r>
-      <w:proofErr w:type="spellEnd"/>
-      <w:r>
-        <w:t xml:space="preserve">(), sacar(), </w:t>
-      </w:r>
-      <w:proofErr w:type="spellStart"/>
-      <w:r>
-        <w:t>pagarMensalidade</w:t>
-      </w:r>
-      <w:proofErr w:type="spellEnd"/>
-      <w:r>
-        <w:t>().</w:t>
+      <w:r>
+        <w:t>abrirConta(), fecharConta(),</w:t>
+      </w:r>
+      <w:r>
+        <w:t xml:space="preserve"> depositarConta(), sacar(), pagarMensalidade().</w:t>
       </w:r>
     </w:p>
     <w:p>
@@ -2772,36 +2409,137 @@
         <w:jc w:val="both"/>
       </w:pPr>
       <w:r>
-        <w:t xml:space="preserve">Para cada atributo definir um método set e </w:t>
-      </w:r>
-      <w:proofErr w:type="spellStart"/>
-      <w:r>
-        <w:t>get</w:t>
-      </w:r>
-      <w:proofErr w:type="spellEnd"/>
-      <w:r>
-        <w:t>.</w:t>
-      </w:r>
-    </w:p>
-    <w:p>
-      <w:pPr>
-        <w:jc w:val="both"/>
-      </w:pPr>
-    </w:p>
-    <w:p>
-      <w:pPr>
-        <w:jc w:val="both"/>
-      </w:pPr>
-    </w:p>
-    <w:p>
-      <w:pPr>
-        <w:jc w:val="both"/>
-      </w:pPr>
-    </w:p>
-    <w:p>
-      <w:pPr>
-        <w:jc w:val="both"/>
-      </w:pPr>
+        <w:t>Para cada atributo definir um método set e get.</w:t>
+      </w:r>
+    </w:p>
+    <w:p>
+      <w:pPr>
+        <w:jc w:val="both"/>
+      </w:pPr>
+    </w:p>
+    <w:p>
+      <w:pPr>
+        <w:jc w:val="both"/>
+      </w:pPr>
+    </w:p>
+    <w:p>
+      <w:pPr>
+        <w:jc w:val="both"/>
+      </w:pPr>
+      <w:r>
+        <w:rPr>
+          <w:b/>
+          <w:bCs/>
+        </w:rPr>
+        <w:t xml:space="preserve">*SOURCE ACTION – </w:t>
+      </w:r>
+      <w:r>
+        <w:t xml:space="preserve">No VSCode é possível baixar a extensão Java Extension Pack (Microsoft). </w:t>
+      </w:r>
+      <w:r>
+        <w:rPr>
+          <w:b/>
+          <w:bCs/>
+        </w:rPr>
+        <w:t xml:space="preserve">Botão direito &gt; Source Action &gt; Generate setters and getters. </w:t>
+      </w:r>
+      <w:r>
+        <w:t>A IDE irá gerar automaticamente os métodos especiais.</w:t>
+      </w:r>
+    </w:p>
+    <w:p>
+      <w:pPr>
+        <w:jc w:val="both"/>
+        <w:rPr>
+          <w:b/>
+          <w:bCs/>
+        </w:rPr>
+      </w:pPr>
+      <w:r>
+        <w:rPr>
+          <w:b/>
+          <w:bCs/>
+        </w:rPr>
+        <w:t xml:space="preserve">IMPORTANTE – </w:t>
+      </w:r>
+      <w:r>
+        <w:t xml:space="preserve">Sempre opte por escrever / modificar os </w:t>
+      </w:r>
+      <w:r>
+        <w:rPr>
+          <w:b/>
+          <w:bCs/>
+        </w:rPr>
+        <w:t xml:space="preserve">métodos </w:t>
+      </w:r>
+      <w:r>
+        <w:t xml:space="preserve">e não os </w:t>
+      </w:r>
+      <w:r>
+        <w:rPr>
+          <w:b/>
+          <w:bCs/>
+        </w:rPr>
+        <w:t xml:space="preserve">atributos. </w:t>
+      </w:r>
+    </w:p>
+    <w:p>
+      <w:pPr>
+        <w:jc w:val="both"/>
+      </w:pPr>
+      <w:r>
+        <w:rPr>
+          <w:noProof/>
+        </w:rPr>
+        <w:drawing>
+          <wp:inline distT="0" distB="0" distL="0" distR="0" wp14:anchorId="5A31191C" wp14:editId="37BD1606">
+            <wp:extent cx="6638925" cy="1638300"/>
+            <wp:effectExtent l="0" t="0" r="9525" b="0"/>
+            <wp:docPr id="8" name="Imagem 8"/>
+            <wp:cNvGraphicFramePr>
+              <a:graphicFrameLocks xmlns:a="http://schemas.openxmlformats.org/drawingml/2006/main" noChangeAspect="1"/>
+            </wp:cNvGraphicFramePr>
+            <a:graphic xmlns:a="http://schemas.openxmlformats.org/drawingml/2006/main">
+              <a:graphicData uri="http://schemas.openxmlformats.org/drawingml/2006/picture">
+                <pic:pic xmlns:pic="http://schemas.openxmlformats.org/drawingml/2006/picture">
+                  <pic:nvPicPr>
+                    <pic:cNvPr id="0" name="Picture 1"/>
+                    <pic:cNvPicPr>
+                      <a:picLocks noChangeAspect="1" noChangeArrowheads="1"/>
+                    </pic:cNvPicPr>
+                  </pic:nvPicPr>
+                  <pic:blipFill>
+                    <a:blip r:embed="rId13">
+                      <a:extLst>
+                        <a:ext uri="{28A0092B-C50C-407E-A947-70E740481C1C}">
+                          <a14:useLocalDpi xmlns:a14="http://schemas.microsoft.com/office/drawing/2010/main" val="0"/>
+                        </a:ext>
+                      </a:extLst>
+                    </a:blip>
+                    <a:srcRect/>
+                    <a:stretch>
+                      <a:fillRect/>
+                    </a:stretch>
+                  </pic:blipFill>
+                  <pic:spPr bwMode="auto">
+                    <a:xfrm>
+                      <a:off x="0" y="0"/>
+                      <a:ext cx="6638925" cy="1638300"/>
+                    </a:xfrm>
+                    <a:prstGeom prst="rect">
+                      <a:avLst/>
+                    </a:prstGeom>
+                    <a:noFill/>
+                    <a:ln>
+                      <a:noFill/>
+                    </a:ln>
+                  </pic:spPr>
+                </pic:pic>
+              </a:graphicData>
+            </a:graphic>
+          </wp:inline>
+        </w:drawing>
+      </w:r>
     </w:p>
     <w:sectPr>
       <w:pgSz w:w="11906" w:h="16838"/>

</xml_diff>